<commit_message>
updated gitignore and added 5-vetices-graphs to output
</commit_message>
<xml_diff>
--- a/Introduction.docx
+++ b/Introduction.docx
@@ -2,6 +2,1785 @@
 <file path=word/document.xml><?xml version="1.0" encoding="utf-8"?>
 <w:document xmlns:wpc="http://schemas.microsoft.com/office/word/2010/wordprocessingCanvas" xmlns:cx="http://schemas.microsoft.com/office/drawing/2014/chartex" xmlns:cx1="http://schemas.microsoft.com/office/drawing/2015/9/8/chartex" xmlns:cx2="http://schemas.microsoft.com/office/drawing/2015/10/21/chartex" xmlns:cx3="http://schemas.microsoft.com/office/drawing/2016/5/9/chartex" xmlns:cx4="http://schemas.microsoft.com/office/drawing/2016/5/10/chartex" xmlns:cx5="http://schemas.microsoft.com/office/drawing/2016/5/11/chartex" xmlns:cx6="http://schemas.microsoft.com/office/drawing/2016/5/12/chartex" xmlns:cx7="http://schemas.microsoft.com/office/drawing/2016/5/13/chartex" xmlns:cx8="http://schemas.microsoft.com/office/drawing/2016/5/14/chartex" xmlns:mc="http://schemas.openxmlformats.org/markup-compatibility/2006" xmlns:aink="http://schemas.microsoft.com/office/drawing/2016/ink" xmlns:am3d="http://schemas.microsoft.com/office/drawing/2017/model3d" xmlns:o="urn:schemas-microsoft-com:office:office" xmlns:r="http://schemas.openxmlformats.org/officeDocument/2006/relationships" xmlns:m="http://schemas.openxmlformats.org/officeDocument/2006/math" xmlns:v="urn:schemas-microsoft-com:vml" xmlns:wp14="http://schemas.microsoft.com/office/word/2010/wordprocessingDrawing" xmlns:wp="http://schemas.openxmlformats.org/drawingml/2006/wordprocessingDrawing" xmlns:w10="urn:schemas-microsoft-com:office:word" xmlns:w="http://schemas.openxmlformats.org/wordprocessingml/2006/main" xmlns:w14="http://schemas.microsoft.com/office/word/2010/wordml" xmlns:w15="http://schemas.microsoft.com/office/word/2012/wordml" xmlns:w16cex="http://schemas.microsoft.com/office/word/2018/wordml/cex" xmlns:w16cid="http://schemas.microsoft.com/office/word/2016/wordml/cid" xmlns:w16="http://schemas.microsoft.com/office/word/2018/wordml" xmlns:w16sdtdh="http://schemas.microsoft.com/office/word/2020/wordml/sdtdatahash" xmlns:w16se="http://schemas.microsoft.com/office/word/2015/wordml/symex" xmlns:wpg="http://schemas.microsoft.com/office/word/2010/wordprocessingGroup" xmlns:wpi="http://schemas.microsoft.com/office/word/2010/wordprocessingInk" xmlns:wne="http://schemas.microsoft.com/office/word/2006/wordml" xmlns:wps="http://schemas.microsoft.com/office/word/2010/wordprocessingShape" mc:Ignorable="w14 w15 w16se w16cid w16 w16cex w16sdtdh wp14">
   <w:body>
+    <w:sdt>
+      <w:sdtPr>
+        <w:rPr>
+          <w:color w:val="4472C4" w:themeColor="accent1"/>
+        </w:rPr>
+        <w:id w:val="933563688"/>
+        <w:docPartObj>
+          <w:docPartGallery w:val="Cover Pages"/>
+          <w:docPartUnique/>
+        </w:docPartObj>
+      </w:sdtPr>
+      <w:sdtEndPr>
+        <w:rPr>
+          <w:caps/>
+          <w:color w:val="8496B0" w:themeColor="text2" w:themeTint="99"/>
+          <w:sz w:val="64"/>
+          <w:szCs w:val="64"/>
+        </w:rPr>
+      </w:sdtEndPr>
+      <w:sdtContent>
+        <w:p>
+          <w:pPr>
+            <w:pStyle w:val="NoSpacing"/>
+            <w:spacing w:before="1540" w:after="240"/>
+            <w:jc w:val="center"/>
+            <w:rPr>
+              <w:color w:val="4472C4" w:themeColor="accent1"/>
+            </w:rPr>
+          </w:pPr>
+          <w:r>
+            <w:rPr>
+              <w:noProof/>
+              <w:color w:val="4472C4" w:themeColor="accent1"/>
+            </w:rPr>
+            <w:drawing>
+              <wp:inline distT="0" distB="0" distL="0" distR="0" wp14:anchorId="49BFBD3D" wp14:editId="5BCBA713">
+                <wp:extent cx="1417320" cy="750898"/>
+                <wp:effectExtent l="0" t="0" r="0" b="0"/>
+                <wp:docPr id="143" name="Picture 143"/>
+                <wp:cNvGraphicFramePr>
+                  <a:graphicFrameLocks xmlns:a="http://schemas.openxmlformats.org/drawingml/2006/main" noChangeAspect="1"/>
+                </wp:cNvGraphicFramePr>
+                <a:graphic xmlns:a="http://schemas.openxmlformats.org/drawingml/2006/main">
+                  <a:graphicData uri="http://schemas.openxmlformats.org/drawingml/2006/picture">
+                    <pic:pic xmlns:pic="http://schemas.openxmlformats.org/drawingml/2006/picture">
+                      <pic:nvPicPr>
+                        <pic:cNvPr id="3" name="t55.png"/>
+                        <pic:cNvPicPr/>
+                      </pic:nvPicPr>
+                      <pic:blipFill>
+                        <a:blip r:embed="rId9" cstate="print">
+                          <a:duotone>
+                            <a:schemeClr val="accent1">
+                              <a:shade val="45000"/>
+                              <a:satMod val="135000"/>
+                            </a:schemeClr>
+                            <a:prstClr val="white"/>
+                          </a:duotone>
+                          <a:extLst>
+                            <a:ext uri="{28A0092B-C50C-407E-A947-70E740481C1C}">
+                              <a14:useLocalDpi xmlns:a14="http://schemas.microsoft.com/office/drawing/2010/main" val="0"/>
+                            </a:ext>
+                          </a:extLst>
+                        </a:blip>
+                        <a:stretch>
+                          <a:fillRect/>
+                        </a:stretch>
+                      </pic:blipFill>
+                      <pic:spPr>
+                        <a:xfrm>
+                          <a:off x="0" y="0"/>
+                          <a:ext cx="1417320" cy="750898"/>
+                        </a:xfrm>
+                        <a:prstGeom prst="rect">
+                          <a:avLst/>
+                        </a:prstGeom>
+                        <a:noFill/>
+                        <a:ln>
+                          <a:noFill/>
+                        </a:ln>
+                      </pic:spPr>
+                    </pic:pic>
+                  </a:graphicData>
+                </a:graphic>
+              </wp:inline>
+            </w:drawing>
+          </w:r>
+        </w:p>
+        <w:p>
+          <w:pPr>
+            <w:pStyle w:val="NoSpacing"/>
+            <w:pBdr>
+              <w:top w:val="single" w:sz="6" w:space="6" w:color="4472C4" w:themeColor="accent1"/>
+              <w:bottom w:val="single" w:sz="6" w:space="6" w:color="4472C4" w:themeColor="accent1"/>
+            </w:pBdr>
+            <w:spacing w:after="240"/>
+            <w:jc w:val="center"/>
+            <w:rPr>
+              <w:color w:val="4472C4" w:themeColor="accent1"/>
+              <w:sz w:val="28"/>
+              <w:szCs w:val="28"/>
+            </w:rPr>
+          </w:pPr>
+          <w:r>
+            <w:rPr>
+              <w:rFonts w:asciiTheme="majorHAnsi" w:eastAsiaTheme="majorEastAsia" w:hAnsiTheme="majorHAnsi" w:cstheme="majorBidi"/>
+              <w:caps/>
+              <w:color w:val="4472C4" w:themeColor="accent1"/>
+              <w:sz w:val="72"/>
+              <w:szCs w:val="72"/>
+            </w:rPr>
+            <w:t>Opinion Forming - a network theory problem</w:t>
+          </w:r>
+          <w:r>
+            <w:rPr>
+              <w:rFonts w:asciiTheme="majorHAnsi" w:eastAsiaTheme="majorEastAsia" w:hAnsiTheme="majorHAnsi" w:cstheme="majorBidi"/>
+              <w:caps/>
+              <w:color w:val="4472C4" w:themeColor="accent1"/>
+              <w:sz w:val="72"/>
+              <w:szCs w:val="72"/>
+            </w:rPr>
+            <w:cr/>
+          </w:r>
+        </w:p>
+        <w:p>
+          <w:pPr>
+            <w:pStyle w:val="NoSpacing"/>
+            <w:spacing w:before="480"/>
+            <w:jc w:val="center"/>
+            <w:rPr>
+              <w:color w:val="4472C4" w:themeColor="accent1"/>
+            </w:rPr>
+          </w:pPr>
+          <w:r>
+            <w:rPr>
+              <w:noProof/>
+            </w:rPr>
+            <w:pict w14:anchorId="0E3EF4E0">
+              <v:shapetype id="_x0000_t202" coordsize="21600,21600" o:spt="202" path="m,l,21600r21600,l21600,xe">
+                <v:stroke joinstyle="miter"/>
+                <v:path gradientshapeok="t" o:connecttype="rect"/>
+              </v:shapetype>
+              <v:shape id="Text Box 142" o:spid="_x0000_s1044" type="#_x0000_t202" style="position:absolute;left:0;text-align:left;margin-left:0;margin-top:0;width:516pt;height:43.9pt;z-index:251662336;visibility:visible;mso-wrap-style:square;mso-width-percent:1000;mso-height-percent:0;mso-top-percent:850;mso-wrap-distance-left:9pt;mso-wrap-distance-top:0;mso-wrap-distance-right:9pt;mso-wrap-distance-bottom:0;mso-position-horizontal:center;mso-position-horizontal-relative:margin;mso-position-vertical-relative:page;mso-width-percent:1000;mso-height-percent:0;mso-top-percent:850;mso-width-relative:margin;mso-height-relative:margin;v-text-anchor:bottom" o:gfxdata="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" filled="f" stroked="f" strokeweight=".5pt">
+                <v:textbox style="mso-fit-shape-to-text:t" inset="0,0,0,0">
+                  <w:txbxContent>
+                    <w:sdt>
+                      <w:sdtPr>
+                        <w:rPr>
+                          <w:caps/>
+                          <w:color w:val="4472C4" w:themeColor="accent1"/>
+                        </w:rPr>
+                        <w:alias w:val="Date"/>
+                        <w:tag w:val=""/>
+                        <w:id w:val="197127006"/>
+                        <w:dataBinding w:prefixMappings="xmlns:ns0='http://schemas.microsoft.com/office/2006/coverPageProps' " w:xpath="/ns0:CoverPageProperties[1]/ns0:PublishDate[1]" w:storeItemID="{55AF091B-3C7A-41E3-B477-F2FDAA23CFDA}"/>
+                        <w:date w:fullDate="2022-04-15T00:00:00Z">
+                          <w:dateFormat w:val="MMMM d, yyyy"/>
+                          <w:lid w:val="en-US"/>
+                          <w:storeMappedDataAs w:val="dateTime"/>
+                          <w:calendar w:val="gregorian"/>
+                        </w:date>
+                      </w:sdtPr>
+                      <w:sdtContent>
+                        <w:p>
+                          <w:pPr>
+                            <w:pStyle w:val="NoSpacing"/>
+                            <w:spacing w:after="40"/>
+                            <w:jc w:val="center"/>
+                            <w:rPr>
+                              <w:caps/>
+                              <w:color w:val="4472C4" w:themeColor="accent1"/>
+                              <w:sz w:val="28"/>
+                              <w:szCs w:val="28"/>
+                            </w:rPr>
+                          </w:pPr>
+                          <w:r>
+                            <w:rPr>
+                              <w:caps/>
+                              <w:color w:val="4472C4" w:themeColor="accent1"/>
+                              <w:lang w:val="en-US"/>
+                            </w:rPr>
+                            <w:t>April 15, 2022</w:t>
+                          </w:r>
+                        </w:p>
+                      </w:sdtContent>
+                    </w:sdt>
+                    <w:p>
+                      <w:pPr>
+                        <w:pStyle w:val="NoSpacing"/>
+                        <w:jc w:val="center"/>
+                        <w:rPr>
+                          <w:color w:val="4472C4" w:themeColor="accent1"/>
+                        </w:rPr>
+                      </w:pPr>
+                      <w:sdt>
+                        <w:sdtPr>
+                          <w:rPr>
+                            <w:caps/>
+                            <w:color w:val="4472C4" w:themeColor="accent1"/>
+                          </w:rPr>
+                          <w:alias w:val="Company"/>
+                          <w:tag w:val=""/>
+                          <w:id w:val="1390145197"/>
+                          <w:dataBinding w:prefixMappings="xmlns:ns0='http://schemas.openxmlformats.org/officeDocument/2006/extended-properties' " w:xpath="/ns0:Properties[1]/ns0:Company[1]" w:storeItemID="{6668398D-A668-4E3E-A5EB-62B293D839F1}"/>
+                          <w:text/>
+                        </w:sdtPr>
+                        <w:sdtContent>
+                          <w:r>
+                            <w:rPr>
+                              <w:caps/>
+                              <w:color w:val="4472C4" w:themeColor="accent1"/>
+                            </w:rPr>
+                            <w:t xml:space="preserve">University of Essex - 1905876 </w:t>
+                          </w:r>
+                        </w:sdtContent>
+                      </w:sdt>
+                    </w:p>
+                    <w:p>
+                      <w:pPr>
+                        <w:pStyle w:val="NoSpacing"/>
+                        <w:jc w:val="center"/>
+                        <w:rPr>
+                          <w:color w:val="4472C4" w:themeColor="accent1"/>
+                        </w:rPr>
+                      </w:pPr>
+                      <w:sdt>
+                        <w:sdtPr>
+                          <w:rPr>
+                            <w:color w:val="4472C4" w:themeColor="accent1"/>
+                          </w:rPr>
+                          <w:alias w:val="Address"/>
+                          <w:tag w:val=""/>
+                          <w:id w:val="-726379553"/>
+                          <w:dataBinding w:prefixMappings="xmlns:ns0='http://schemas.microsoft.com/office/2006/coverPageProps' " w:xpath="/ns0:CoverPageProperties[1]/ns0:CompanyAddress[1]" w:storeItemID="{55AF091B-3C7A-41E3-B477-F2FDAA23CFDA}"/>
+                          <w:text/>
+                        </w:sdtPr>
+                        <w:sdtContent>
+                          <w:r>
+                            <w:rPr>
+                              <w:color w:val="4472C4" w:themeColor="accent1"/>
+                            </w:rPr>
+                            <w:t>BSc Data Science and Analytics</w:t>
+                          </w:r>
+                        </w:sdtContent>
+                      </w:sdt>
+                    </w:p>
+                  </w:txbxContent>
+                </v:textbox>
+                <w10:wrap anchorx="margin" anchory="page"/>
+              </v:shape>
+            </w:pict>
+          </w:r>
+          <w:r>
+            <w:rPr>
+              <w:noProof/>
+              <w:color w:val="4472C4" w:themeColor="accent1"/>
+            </w:rPr>
+            <w:drawing>
+              <wp:inline distT="0" distB="0" distL="0" distR="0" wp14:anchorId="63EBCECD" wp14:editId="68697D11">
+                <wp:extent cx="758952" cy="478932"/>
+                <wp:effectExtent l="0" t="0" r="3175" b="0"/>
+                <wp:docPr id="144" name="Picture 144"/>
+                <wp:cNvGraphicFramePr>
+                  <a:graphicFrameLocks xmlns:a="http://schemas.openxmlformats.org/drawingml/2006/main" noChangeAspect="1"/>
+                </wp:cNvGraphicFramePr>
+                <a:graphic xmlns:a="http://schemas.openxmlformats.org/drawingml/2006/main">
+                  <a:graphicData uri="http://schemas.openxmlformats.org/drawingml/2006/picture">
+                    <pic:pic xmlns:pic="http://schemas.openxmlformats.org/drawingml/2006/picture">
+                      <pic:nvPicPr>
+                        <pic:cNvPr id="9" name="roco bottom.png"/>
+                        <pic:cNvPicPr/>
+                      </pic:nvPicPr>
+                      <pic:blipFill>
+                        <a:blip r:embed="rId10" cstate="print">
+                          <a:duotone>
+                            <a:schemeClr val="accent1">
+                              <a:shade val="45000"/>
+                              <a:satMod val="135000"/>
+                            </a:schemeClr>
+                            <a:prstClr val="white"/>
+                          </a:duotone>
+                          <a:extLst>
+                            <a:ext uri="{28A0092B-C50C-407E-A947-70E740481C1C}">
+                              <a14:useLocalDpi xmlns:a14="http://schemas.microsoft.com/office/drawing/2010/main" val="0"/>
+                            </a:ext>
+                          </a:extLst>
+                        </a:blip>
+                        <a:stretch>
+                          <a:fillRect/>
+                        </a:stretch>
+                      </pic:blipFill>
+                      <pic:spPr>
+                        <a:xfrm>
+                          <a:off x="0" y="0"/>
+                          <a:ext cx="758952" cy="478932"/>
+                        </a:xfrm>
+                        <a:prstGeom prst="rect">
+                          <a:avLst/>
+                        </a:prstGeom>
+                      </pic:spPr>
+                    </pic:pic>
+                  </a:graphicData>
+                </a:graphic>
+              </wp:inline>
+            </w:drawing>
+          </w:r>
+        </w:p>
+        <w:p>
+          <w:pPr>
+            <w:rPr>
+              <w:rFonts w:asciiTheme="majorHAnsi" w:eastAsiaTheme="majorEastAsia" w:hAnsiTheme="majorHAnsi" w:cstheme="majorBidi"/>
+              <w:caps/>
+              <w:color w:val="8496B0" w:themeColor="text2" w:themeTint="99"/>
+              <w:sz w:val="64"/>
+              <w:szCs w:val="64"/>
+            </w:rPr>
+          </w:pPr>
+          <w:r>
+            <w:rPr>
+              <w:caps/>
+              <w:color w:val="8496B0" w:themeColor="text2" w:themeTint="99"/>
+              <w:sz w:val="64"/>
+              <w:szCs w:val="64"/>
+            </w:rPr>
+            <w:br w:type="page"/>
+          </w:r>
+        </w:p>
+      </w:sdtContent>
+    </w:sdt>
+    <w:sdt>
+      <w:sdtPr>
+        <w:id w:val="482673162"/>
+        <w:docPartObj>
+          <w:docPartGallery w:val="Table of Contents"/>
+          <w:docPartUnique/>
+        </w:docPartObj>
+      </w:sdtPr>
+      <w:sdtEndPr>
+        <w:rPr>
+          <w:rFonts w:asciiTheme="minorHAnsi" w:eastAsiaTheme="minorHAnsi" w:hAnsiTheme="minorHAnsi" w:cstheme="minorBidi"/>
+          <w:b/>
+          <w:bCs/>
+          <w:noProof/>
+          <w:color w:val="auto"/>
+          <w:sz w:val="22"/>
+          <w:szCs w:val="22"/>
+          <w:lang w:val="en-GB"/>
+        </w:rPr>
+      </w:sdtEndPr>
+      <w:sdtContent>
+        <w:p>
+          <w:pPr>
+            <w:pStyle w:val="TOCHeading"/>
+          </w:pPr>
+          <w:r>
+            <w:t>Table of Contents</w:t>
+          </w:r>
+        </w:p>
+        <w:p>
+          <w:pPr>
+            <w:pStyle w:val="TOC1"/>
+            <w:tabs>
+              <w:tab w:val="right" w:leader="dot" w:pos="9016"/>
+            </w:tabs>
+            <w:rPr>
+              <w:rFonts w:eastAsiaTheme="minorEastAsia"/>
+              <w:noProof/>
+              <w:lang w:eastAsia="en-GB"/>
+            </w:rPr>
+          </w:pPr>
+          <w:r>
+            <w:fldChar w:fldCharType="begin"/>
+          </w:r>
+          <w:r>
+            <w:instrText xml:space="preserve"> TOC \o "1-3" \h \z \u </w:instrText>
+          </w:r>
+          <w:r>
+            <w:fldChar w:fldCharType="separate"/>
+          </w:r>
+          <w:hyperlink w:anchor="_Toc99728878" w:history="1">
+            <w:r>
+              <w:rPr>
+                <w:rStyle w:val="Hyperlink"/>
+                <w:noProof/>
+              </w:rPr>
+              <w:t>Opinion forming – A network theory problem.</w:t>
+            </w:r>
+            <w:r>
+              <w:rPr>
+                <w:noProof/>
+                <w:webHidden/>
+              </w:rPr>
+              <w:tab/>
+            </w:r>
+            <w:r>
+              <w:rPr>
+                <w:noProof/>
+                <w:webHidden/>
+              </w:rPr>
+              <w:fldChar w:fldCharType="begin"/>
+            </w:r>
+            <w:r>
+              <w:rPr>
+                <w:noProof/>
+                <w:webHidden/>
+              </w:rPr>
+              <w:instrText xml:space="preserve"> PAGEREF _Toc99728878 \h </w:instrText>
+            </w:r>
+            <w:r>
+              <w:rPr>
+                <w:noProof/>
+                <w:webHidden/>
+              </w:rPr>
+            </w:r>
+            <w:r>
+              <w:rPr>
+                <w:noProof/>
+                <w:webHidden/>
+              </w:rPr>
+              <w:fldChar w:fldCharType="separate"/>
+            </w:r>
+            <w:r>
+              <w:rPr>
+                <w:noProof/>
+                <w:webHidden/>
+              </w:rPr>
+              <w:t>2</w:t>
+            </w:r>
+            <w:r>
+              <w:rPr>
+                <w:noProof/>
+                <w:webHidden/>
+              </w:rPr>
+              <w:fldChar w:fldCharType="end"/>
+            </w:r>
+          </w:hyperlink>
+        </w:p>
+        <w:p>
+          <w:pPr>
+            <w:pStyle w:val="TOC2"/>
+            <w:tabs>
+              <w:tab w:val="right" w:leader="dot" w:pos="9016"/>
+            </w:tabs>
+            <w:rPr>
+              <w:rFonts w:eastAsiaTheme="minorEastAsia"/>
+              <w:noProof/>
+              <w:lang w:eastAsia="en-GB"/>
+            </w:rPr>
+          </w:pPr>
+          <w:hyperlink w:anchor="_Toc99728879" w:history="1">
+            <w:r>
+              <w:rPr>
+                <w:rStyle w:val="Hyperlink"/>
+                <w:noProof/>
+              </w:rPr>
+              <w:t>Beginning of Opinion forming</w:t>
+            </w:r>
+            <w:r>
+              <w:rPr>
+                <w:noProof/>
+                <w:webHidden/>
+              </w:rPr>
+              <w:tab/>
+            </w:r>
+            <w:r>
+              <w:rPr>
+                <w:noProof/>
+                <w:webHidden/>
+              </w:rPr>
+              <w:fldChar w:fldCharType="begin"/>
+            </w:r>
+            <w:r>
+              <w:rPr>
+                <w:noProof/>
+                <w:webHidden/>
+              </w:rPr>
+              <w:instrText xml:space="preserve"> PAGEREF _Toc99728879 \h </w:instrText>
+            </w:r>
+            <w:r>
+              <w:rPr>
+                <w:noProof/>
+                <w:webHidden/>
+              </w:rPr>
+            </w:r>
+            <w:r>
+              <w:rPr>
+                <w:noProof/>
+                <w:webHidden/>
+              </w:rPr>
+              <w:fldChar w:fldCharType="separate"/>
+            </w:r>
+            <w:r>
+              <w:rPr>
+                <w:noProof/>
+                <w:webHidden/>
+              </w:rPr>
+              <w:t>2</w:t>
+            </w:r>
+            <w:r>
+              <w:rPr>
+                <w:noProof/>
+                <w:webHidden/>
+              </w:rPr>
+              <w:fldChar w:fldCharType="end"/>
+            </w:r>
+          </w:hyperlink>
+        </w:p>
+        <w:p>
+          <w:pPr>
+            <w:pStyle w:val="TOC2"/>
+            <w:tabs>
+              <w:tab w:val="right" w:leader="dot" w:pos="9016"/>
+            </w:tabs>
+            <w:rPr>
+              <w:rFonts w:eastAsiaTheme="minorEastAsia"/>
+              <w:noProof/>
+              <w:lang w:eastAsia="en-GB"/>
+            </w:rPr>
+          </w:pPr>
+          <w:hyperlink w:anchor="_Toc99728880" w:history="1">
+            <w:r>
+              <w:rPr>
+                <w:rStyle w:val="Hyperlink"/>
+                <w:noProof/>
+              </w:rPr>
+              <w:t>Where has opinion forming been used before</w:t>
+            </w:r>
+            <w:r>
+              <w:rPr>
+                <w:noProof/>
+                <w:webHidden/>
+              </w:rPr>
+              <w:tab/>
+            </w:r>
+            <w:r>
+              <w:rPr>
+                <w:noProof/>
+                <w:webHidden/>
+              </w:rPr>
+              <w:fldChar w:fldCharType="begin"/>
+            </w:r>
+            <w:r>
+              <w:rPr>
+                <w:noProof/>
+                <w:webHidden/>
+              </w:rPr>
+              <w:instrText xml:space="preserve"> PAGEREF _Toc99728880 \h </w:instrText>
+            </w:r>
+            <w:r>
+              <w:rPr>
+                <w:noProof/>
+                <w:webHidden/>
+              </w:rPr>
+            </w:r>
+            <w:r>
+              <w:rPr>
+                <w:noProof/>
+                <w:webHidden/>
+              </w:rPr>
+              <w:fldChar w:fldCharType="separate"/>
+            </w:r>
+            <w:r>
+              <w:rPr>
+                <w:noProof/>
+                <w:webHidden/>
+              </w:rPr>
+              <w:t>2</w:t>
+            </w:r>
+            <w:r>
+              <w:rPr>
+                <w:noProof/>
+                <w:webHidden/>
+              </w:rPr>
+              <w:fldChar w:fldCharType="end"/>
+            </w:r>
+          </w:hyperlink>
+        </w:p>
+        <w:p>
+          <w:pPr>
+            <w:pStyle w:val="TOC2"/>
+            <w:tabs>
+              <w:tab w:val="right" w:leader="dot" w:pos="9016"/>
+            </w:tabs>
+            <w:rPr>
+              <w:rFonts w:eastAsiaTheme="minorEastAsia"/>
+              <w:noProof/>
+              <w:lang w:eastAsia="en-GB"/>
+            </w:rPr>
+          </w:pPr>
+          <w:hyperlink w:anchor="_Toc99728881" w:history="1">
+            <w:r>
+              <w:rPr>
+                <w:rStyle w:val="Hyperlink"/>
+                <w:noProof/>
+              </w:rPr>
+              <w:t>Different aspects of Opinion forming</w:t>
+            </w:r>
+            <w:r>
+              <w:rPr>
+                <w:noProof/>
+                <w:webHidden/>
+              </w:rPr>
+              <w:tab/>
+            </w:r>
+            <w:r>
+              <w:rPr>
+                <w:noProof/>
+                <w:webHidden/>
+              </w:rPr>
+              <w:fldChar w:fldCharType="begin"/>
+            </w:r>
+            <w:r>
+              <w:rPr>
+                <w:noProof/>
+                <w:webHidden/>
+              </w:rPr>
+              <w:instrText xml:space="preserve"> PAGEREF _Toc99728881 \h </w:instrText>
+            </w:r>
+            <w:r>
+              <w:rPr>
+                <w:noProof/>
+                <w:webHidden/>
+              </w:rPr>
+            </w:r>
+            <w:r>
+              <w:rPr>
+                <w:noProof/>
+                <w:webHidden/>
+              </w:rPr>
+              <w:fldChar w:fldCharType="separate"/>
+            </w:r>
+            <w:r>
+              <w:rPr>
+                <w:noProof/>
+                <w:webHidden/>
+              </w:rPr>
+              <w:t>2</w:t>
+            </w:r>
+            <w:r>
+              <w:rPr>
+                <w:noProof/>
+                <w:webHidden/>
+              </w:rPr>
+              <w:fldChar w:fldCharType="end"/>
+            </w:r>
+          </w:hyperlink>
+        </w:p>
+        <w:p>
+          <w:pPr>
+            <w:pStyle w:val="TOC2"/>
+            <w:tabs>
+              <w:tab w:val="right" w:leader="dot" w:pos="9016"/>
+            </w:tabs>
+            <w:rPr>
+              <w:rFonts w:eastAsiaTheme="minorEastAsia"/>
+              <w:noProof/>
+              <w:lang w:eastAsia="en-GB"/>
+            </w:rPr>
+          </w:pPr>
+          <w:hyperlink w:anchor="_Toc99728882" w:history="1">
+            <w:r>
+              <w:rPr>
+                <w:rStyle w:val="Hyperlink"/>
+                <w:noProof/>
+              </w:rPr>
+              <w:t>Agent based Models</w:t>
+            </w:r>
+            <w:r>
+              <w:rPr>
+                <w:noProof/>
+                <w:webHidden/>
+              </w:rPr>
+              <w:tab/>
+            </w:r>
+            <w:r>
+              <w:rPr>
+                <w:noProof/>
+                <w:webHidden/>
+              </w:rPr>
+              <w:fldChar w:fldCharType="begin"/>
+            </w:r>
+            <w:r>
+              <w:rPr>
+                <w:noProof/>
+                <w:webHidden/>
+              </w:rPr>
+              <w:instrText xml:space="preserve"> PAGEREF _Toc99728882 \h </w:instrText>
+            </w:r>
+            <w:r>
+              <w:rPr>
+                <w:noProof/>
+                <w:webHidden/>
+              </w:rPr>
+            </w:r>
+            <w:r>
+              <w:rPr>
+                <w:noProof/>
+                <w:webHidden/>
+              </w:rPr>
+              <w:fldChar w:fldCharType="separate"/>
+            </w:r>
+            <w:r>
+              <w:rPr>
+                <w:noProof/>
+                <w:webHidden/>
+              </w:rPr>
+              <w:t>3</w:t>
+            </w:r>
+            <w:r>
+              <w:rPr>
+                <w:noProof/>
+                <w:webHidden/>
+              </w:rPr>
+              <w:fldChar w:fldCharType="end"/>
+            </w:r>
+          </w:hyperlink>
+        </w:p>
+        <w:p>
+          <w:pPr>
+            <w:pStyle w:val="TOC1"/>
+            <w:tabs>
+              <w:tab w:val="right" w:leader="dot" w:pos="9016"/>
+            </w:tabs>
+            <w:rPr>
+              <w:rFonts w:eastAsiaTheme="minorEastAsia"/>
+              <w:noProof/>
+              <w:lang w:eastAsia="en-GB"/>
+            </w:rPr>
+          </w:pPr>
+          <w:hyperlink w:anchor="_Toc99728883" w:history="1">
+            <w:r>
+              <w:rPr>
+                <w:rStyle w:val="Hyperlink"/>
+                <w:noProof/>
+              </w:rPr>
+              <w:t>Introduction to graph theory</w:t>
+            </w:r>
+            <w:r>
+              <w:rPr>
+                <w:noProof/>
+                <w:webHidden/>
+              </w:rPr>
+              <w:tab/>
+            </w:r>
+            <w:r>
+              <w:rPr>
+                <w:noProof/>
+                <w:webHidden/>
+              </w:rPr>
+              <w:fldChar w:fldCharType="begin"/>
+            </w:r>
+            <w:r>
+              <w:rPr>
+                <w:noProof/>
+                <w:webHidden/>
+              </w:rPr>
+              <w:instrText xml:space="preserve"> PAGEREF _Toc99728883 \h </w:instrText>
+            </w:r>
+            <w:r>
+              <w:rPr>
+                <w:noProof/>
+                <w:webHidden/>
+              </w:rPr>
+            </w:r>
+            <w:r>
+              <w:rPr>
+                <w:noProof/>
+                <w:webHidden/>
+              </w:rPr>
+              <w:fldChar w:fldCharType="separate"/>
+            </w:r>
+            <w:r>
+              <w:rPr>
+                <w:noProof/>
+                <w:webHidden/>
+              </w:rPr>
+              <w:t>3</w:t>
+            </w:r>
+            <w:r>
+              <w:rPr>
+                <w:noProof/>
+                <w:webHidden/>
+              </w:rPr>
+              <w:fldChar w:fldCharType="end"/>
+            </w:r>
+          </w:hyperlink>
+        </w:p>
+        <w:p>
+          <w:pPr>
+            <w:pStyle w:val="TOC2"/>
+            <w:tabs>
+              <w:tab w:val="right" w:leader="dot" w:pos="9016"/>
+            </w:tabs>
+            <w:rPr>
+              <w:rFonts w:eastAsiaTheme="minorEastAsia"/>
+              <w:noProof/>
+              <w:lang w:eastAsia="en-GB"/>
+            </w:rPr>
+          </w:pPr>
+          <w:hyperlink w:anchor="_Toc99728884" w:history="1">
+            <w:r>
+              <w:rPr>
+                <w:rStyle w:val="Hyperlink"/>
+                <w:noProof/>
+              </w:rPr>
+              <w:t>Different kinds of graphs</w:t>
+            </w:r>
+            <w:r>
+              <w:rPr>
+                <w:noProof/>
+                <w:webHidden/>
+              </w:rPr>
+              <w:tab/>
+            </w:r>
+            <w:r>
+              <w:rPr>
+                <w:noProof/>
+                <w:webHidden/>
+              </w:rPr>
+              <w:fldChar w:fldCharType="begin"/>
+            </w:r>
+            <w:r>
+              <w:rPr>
+                <w:noProof/>
+                <w:webHidden/>
+              </w:rPr>
+              <w:instrText xml:space="preserve"> PAGEREF _Toc99728884 \h </w:instrText>
+            </w:r>
+            <w:r>
+              <w:rPr>
+                <w:noProof/>
+                <w:webHidden/>
+              </w:rPr>
+            </w:r>
+            <w:r>
+              <w:rPr>
+                <w:noProof/>
+                <w:webHidden/>
+              </w:rPr>
+              <w:fldChar w:fldCharType="separate"/>
+            </w:r>
+            <w:r>
+              <w:rPr>
+                <w:noProof/>
+                <w:webHidden/>
+              </w:rPr>
+              <w:t>3</w:t>
+            </w:r>
+            <w:r>
+              <w:rPr>
+                <w:noProof/>
+                <w:webHidden/>
+              </w:rPr>
+              <w:fldChar w:fldCharType="end"/>
+            </w:r>
+          </w:hyperlink>
+        </w:p>
+        <w:p>
+          <w:pPr>
+            <w:pStyle w:val="TOC2"/>
+            <w:tabs>
+              <w:tab w:val="right" w:leader="dot" w:pos="9016"/>
+            </w:tabs>
+            <w:rPr>
+              <w:rFonts w:eastAsiaTheme="minorEastAsia"/>
+              <w:noProof/>
+              <w:lang w:eastAsia="en-GB"/>
+            </w:rPr>
+          </w:pPr>
+          <w:hyperlink w:anchor="_Toc99728885" w:history="1">
+            <w:r>
+              <w:rPr>
+                <w:rStyle w:val="Hyperlink"/>
+                <w:noProof/>
+              </w:rPr>
+              <w:t>Some formulas</w:t>
+            </w:r>
+            <w:r>
+              <w:rPr>
+                <w:noProof/>
+                <w:webHidden/>
+              </w:rPr>
+              <w:tab/>
+            </w:r>
+            <w:r>
+              <w:rPr>
+                <w:noProof/>
+                <w:webHidden/>
+              </w:rPr>
+              <w:fldChar w:fldCharType="begin"/>
+            </w:r>
+            <w:r>
+              <w:rPr>
+                <w:noProof/>
+                <w:webHidden/>
+              </w:rPr>
+              <w:instrText xml:space="preserve"> PAGEREF _Toc99728885 \h </w:instrText>
+            </w:r>
+            <w:r>
+              <w:rPr>
+                <w:noProof/>
+                <w:webHidden/>
+              </w:rPr>
+            </w:r>
+            <w:r>
+              <w:rPr>
+                <w:noProof/>
+                <w:webHidden/>
+              </w:rPr>
+              <w:fldChar w:fldCharType="separate"/>
+            </w:r>
+            <w:r>
+              <w:rPr>
+                <w:noProof/>
+                <w:webHidden/>
+              </w:rPr>
+              <w:t>5</w:t>
+            </w:r>
+            <w:r>
+              <w:rPr>
+                <w:noProof/>
+                <w:webHidden/>
+              </w:rPr>
+              <w:fldChar w:fldCharType="end"/>
+            </w:r>
+          </w:hyperlink>
+        </w:p>
+        <w:p>
+          <w:pPr>
+            <w:pStyle w:val="TOC2"/>
+            <w:tabs>
+              <w:tab w:val="right" w:leader="dot" w:pos="9016"/>
+            </w:tabs>
+            <w:rPr>
+              <w:rFonts w:eastAsiaTheme="minorEastAsia"/>
+              <w:noProof/>
+              <w:lang w:eastAsia="en-GB"/>
+            </w:rPr>
+          </w:pPr>
+          <w:hyperlink w:anchor="_Toc99728886" w:history="1">
+            <w:r>
+              <w:rPr>
+                <w:rStyle w:val="Hyperlink"/>
+                <w:noProof/>
+              </w:rPr>
+              <w:t>Centrality</w:t>
+            </w:r>
+            <w:r>
+              <w:rPr>
+                <w:noProof/>
+                <w:webHidden/>
+              </w:rPr>
+              <w:tab/>
+            </w:r>
+            <w:r>
+              <w:rPr>
+                <w:noProof/>
+                <w:webHidden/>
+              </w:rPr>
+              <w:fldChar w:fldCharType="begin"/>
+            </w:r>
+            <w:r>
+              <w:rPr>
+                <w:noProof/>
+                <w:webHidden/>
+              </w:rPr>
+              <w:instrText xml:space="preserve"> PAGEREF _Toc99728886 \h </w:instrText>
+            </w:r>
+            <w:r>
+              <w:rPr>
+                <w:noProof/>
+                <w:webHidden/>
+              </w:rPr>
+            </w:r>
+            <w:r>
+              <w:rPr>
+                <w:noProof/>
+                <w:webHidden/>
+              </w:rPr>
+              <w:fldChar w:fldCharType="separate"/>
+            </w:r>
+            <w:r>
+              <w:rPr>
+                <w:noProof/>
+                <w:webHidden/>
+              </w:rPr>
+              <w:t>5</w:t>
+            </w:r>
+            <w:r>
+              <w:rPr>
+                <w:noProof/>
+                <w:webHidden/>
+              </w:rPr>
+              <w:fldChar w:fldCharType="end"/>
+            </w:r>
+          </w:hyperlink>
+        </w:p>
+        <w:p>
+          <w:pPr>
+            <w:pStyle w:val="TOC2"/>
+            <w:tabs>
+              <w:tab w:val="right" w:leader="dot" w:pos="9016"/>
+            </w:tabs>
+            <w:rPr>
+              <w:rFonts w:eastAsiaTheme="minorEastAsia"/>
+              <w:noProof/>
+              <w:lang w:eastAsia="en-GB"/>
+            </w:rPr>
+          </w:pPr>
+          <w:hyperlink w:anchor="_Toc99728887" w:history="1">
+            <w:r>
+              <w:rPr>
+                <w:rStyle w:val="Hyperlink"/>
+                <w:noProof/>
+              </w:rPr>
+              <w:t>Adjacency Matrix</w:t>
+            </w:r>
+            <w:r>
+              <w:rPr>
+                <w:noProof/>
+                <w:webHidden/>
+              </w:rPr>
+              <w:tab/>
+            </w:r>
+            <w:r>
+              <w:rPr>
+                <w:noProof/>
+                <w:webHidden/>
+              </w:rPr>
+              <w:fldChar w:fldCharType="begin"/>
+            </w:r>
+            <w:r>
+              <w:rPr>
+                <w:noProof/>
+                <w:webHidden/>
+              </w:rPr>
+              <w:instrText xml:space="preserve"> PAGEREF _Toc99728887 \h </w:instrText>
+            </w:r>
+            <w:r>
+              <w:rPr>
+                <w:noProof/>
+                <w:webHidden/>
+              </w:rPr>
+            </w:r>
+            <w:r>
+              <w:rPr>
+                <w:noProof/>
+                <w:webHidden/>
+              </w:rPr>
+              <w:fldChar w:fldCharType="separate"/>
+            </w:r>
+            <w:r>
+              <w:rPr>
+                <w:noProof/>
+                <w:webHidden/>
+              </w:rPr>
+              <w:t>6</w:t>
+            </w:r>
+            <w:r>
+              <w:rPr>
+                <w:noProof/>
+                <w:webHidden/>
+              </w:rPr>
+              <w:fldChar w:fldCharType="end"/>
+            </w:r>
+          </w:hyperlink>
+        </w:p>
+        <w:p>
+          <w:pPr>
+            <w:pStyle w:val="TOC2"/>
+            <w:tabs>
+              <w:tab w:val="right" w:leader="dot" w:pos="9016"/>
+            </w:tabs>
+            <w:rPr>
+              <w:rFonts w:eastAsiaTheme="minorEastAsia"/>
+              <w:noProof/>
+              <w:lang w:eastAsia="en-GB"/>
+            </w:rPr>
+          </w:pPr>
+          <w:hyperlink w:anchor="_Toc99728888" w:history="1">
+            <w:r>
+              <w:rPr>
+                <w:rStyle w:val="Hyperlink"/>
+                <w:noProof/>
+              </w:rPr>
+              <w:t>Isomorphism</w:t>
+            </w:r>
+            <w:r>
+              <w:rPr>
+                <w:noProof/>
+                <w:webHidden/>
+              </w:rPr>
+              <w:tab/>
+            </w:r>
+            <w:r>
+              <w:rPr>
+                <w:noProof/>
+                <w:webHidden/>
+              </w:rPr>
+              <w:fldChar w:fldCharType="begin"/>
+            </w:r>
+            <w:r>
+              <w:rPr>
+                <w:noProof/>
+                <w:webHidden/>
+              </w:rPr>
+              <w:instrText xml:space="preserve"> PAGEREF _Toc99728888 \h </w:instrText>
+            </w:r>
+            <w:r>
+              <w:rPr>
+                <w:noProof/>
+                <w:webHidden/>
+              </w:rPr>
+            </w:r>
+            <w:r>
+              <w:rPr>
+                <w:noProof/>
+                <w:webHidden/>
+              </w:rPr>
+              <w:fldChar w:fldCharType="separate"/>
+            </w:r>
+            <w:r>
+              <w:rPr>
+                <w:noProof/>
+                <w:webHidden/>
+              </w:rPr>
+              <w:t>7</w:t>
+            </w:r>
+            <w:r>
+              <w:rPr>
+                <w:noProof/>
+                <w:webHidden/>
+              </w:rPr>
+              <w:fldChar w:fldCharType="end"/>
+            </w:r>
+          </w:hyperlink>
+        </w:p>
+        <w:p>
+          <w:pPr>
+            <w:pStyle w:val="TOC2"/>
+            <w:tabs>
+              <w:tab w:val="right" w:leader="dot" w:pos="9016"/>
+            </w:tabs>
+            <w:rPr>
+              <w:rFonts w:eastAsiaTheme="minorEastAsia"/>
+              <w:noProof/>
+              <w:lang w:eastAsia="en-GB"/>
+            </w:rPr>
+          </w:pPr>
+          <w:hyperlink w:anchor="_Toc99728889" w:history="1">
+            <w:r>
+              <w:rPr>
+                <w:rStyle w:val="Hyperlink"/>
+                <w:noProof/>
+              </w:rPr>
+              <w:t>Euler’s Analysis of Seven Bridges of Königsberg</w:t>
+            </w:r>
+            <w:r>
+              <w:rPr>
+                <w:noProof/>
+                <w:webHidden/>
+              </w:rPr>
+              <w:tab/>
+            </w:r>
+            <w:r>
+              <w:rPr>
+                <w:noProof/>
+                <w:webHidden/>
+              </w:rPr>
+              <w:fldChar w:fldCharType="begin"/>
+            </w:r>
+            <w:r>
+              <w:rPr>
+                <w:noProof/>
+                <w:webHidden/>
+              </w:rPr>
+              <w:instrText xml:space="preserve"> PAGEREF _Toc99728889 \h </w:instrText>
+            </w:r>
+            <w:r>
+              <w:rPr>
+                <w:noProof/>
+                <w:webHidden/>
+              </w:rPr>
+            </w:r>
+            <w:r>
+              <w:rPr>
+                <w:noProof/>
+                <w:webHidden/>
+              </w:rPr>
+              <w:fldChar w:fldCharType="separate"/>
+            </w:r>
+            <w:r>
+              <w:rPr>
+                <w:noProof/>
+                <w:webHidden/>
+              </w:rPr>
+              <w:t>7</w:t>
+            </w:r>
+            <w:r>
+              <w:rPr>
+                <w:noProof/>
+                <w:webHidden/>
+              </w:rPr>
+              <w:fldChar w:fldCharType="end"/>
+            </w:r>
+          </w:hyperlink>
+        </w:p>
+        <w:p>
+          <w:pPr>
+            <w:pStyle w:val="TOC1"/>
+            <w:tabs>
+              <w:tab w:val="right" w:leader="dot" w:pos="9016"/>
+            </w:tabs>
+            <w:rPr>
+              <w:rFonts w:eastAsiaTheme="minorEastAsia"/>
+              <w:noProof/>
+              <w:lang w:eastAsia="en-GB"/>
+            </w:rPr>
+          </w:pPr>
+          <w:hyperlink w:anchor="_Toc99728890" w:history="1">
+            <w:r>
+              <w:rPr>
+                <w:rStyle w:val="Hyperlink"/>
+                <w:noProof/>
+              </w:rPr>
+              <w:t>Graph Colouring</w:t>
+            </w:r>
+            <w:r>
+              <w:rPr>
+                <w:noProof/>
+                <w:webHidden/>
+              </w:rPr>
+              <w:tab/>
+            </w:r>
+            <w:r>
+              <w:rPr>
+                <w:noProof/>
+                <w:webHidden/>
+              </w:rPr>
+              <w:fldChar w:fldCharType="begin"/>
+            </w:r>
+            <w:r>
+              <w:rPr>
+                <w:noProof/>
+                <w:webHidden/>
+              </w:rPr>
+              <w:instrText xml:space="preserve"> PAGEREF _Toc99728890 \h </w:instrText>
+            </w:r>
+            <w:r>
+              <w:rPr>
+                <w:noProof/>
+                <w:webHidden/>
+              </w:rPr>
+            </w:r>
+            <w:r>
+              <w:rPr>
+                <w:noProof/>
+                <w:webHidden/>
+              </w:rPr>
+              <w:fldChar w:fldCharType="separate"/>
+            </w:r>
+            <w:r>
+              <w:rPr>
+                <w:noProof/>
+                <w:webHidden/>
+              </w:rPr>
+              <w:t>8</w:t>
+            </w:r>
+            <w:r>
+              <w:rPr>
+                <w:noProof/>
+                <w:webHidden/>
+              </w:rPr>
+              <w:fldChar w:fldCharType="end"/>
+            </w:r>
+          </w:hyperlink>
+        </w:p>
+        <w:p>
+          <w:pPr>
+            <w:pStyle w:val="TOC1"/>
+            <w:tabs>
+              <w:tab w:val="right" w:leader="dot" w:pos="9016"/>
+            </w:tabs>
+            <w:rPr>
+              <w:rFonts w:eastAsiaTheme="minorEastAsia"/>
+              <w:noProof/>
+              <w:lang w:eastAsia="en-GB"/>
+            </w:rPr>
+          </w:pPr>
+          <w:hyperlink w:anchor="_Toc99728891" w:history="1">
+            <w:r>
+              <w:rPr>
+                <w:rStyle w:val="Hyperlink"/>
+                <w:noProof/>
+              </w:rPr>
+              <w:t>Some popular lemmas in graph theory</w:t>
+            </w:r>
+            <w:r>
+              <w:rPr>
+                <w:noProof/>
+                <w:webHidden/>
+              </w:rPr>
+              <w:tab/>
+            </w:r>
+            <w:r>
+              <w:rPr>
+                <w:noProof/>
+                <w:webHidden/>
+              </w:rPr>
+              <w:fldChar w:fldCharType="begin"/>
+            </w:r>
+            <w:r>
+              <w:rPr>
+                <w:noProof/>
+                <w:webHidden/>
+              </w:rPr>
+              <w:instrText xml:space="preserve"> PAGEREF _Toc99728891 \h </w:instrText>
+            </w:r>
+            <w:r>
+              <w:rPr>
+                <w:noProof/>
+                <w:webHidden/>
+              </w:rPr>
+            </w:r>
+            <w:r>
+              <w:rPr>
+                <w:noProof/>
+                <w:webHidden/>
+              </w:rPr>
+              <w:fldChar w:fldCharType="separate"/>
+            </w:r>
+            <w:r>
+              <w:rPr>
+                <w:noProof/>
+                <w:webHidden/>
+              </w:rPr>
+              <w:t>9</w:t>
+            </w:r>
+            <w:r>
+              <w:rPr>
+                <w:noProof/>
+                <w:webHidden/>
+              </w:rPr>
+              <w:fldChar w:fldCharType="end"/>
+            </w:r>
+          </w:hyperlink>
+        </w:p>
+        <w:p>
+          <w:pPr>
+            <w:pStyle w:val="TOC1"/>
+            <w:tabs>
+              <w:tab w:val="right" w:leader="dot" w:pos="9016"/>
+            </w:tabs>
+            <w:rPr>
+              <w:rFonts w:eastAsiaTheme="minorEastAsia"/>
+              <w:noProof/>
+              <w:lang w:eastAsia="en-GB"/>
+            </w:rPr>
+          </w:pPr>
+          <w:hyperlink w:anchor="_Toc99728892" w:history="1">
+            <w:r>
+              <w:rPr>
+                <w:rStyle w:val="Hyperlink"/>
+                <w:noProof/>
+              </w:rPr>
+              <w:t>Introduction to network theory</w:t>
+            </w:r>
+            <w:r>
+              <w:rPr>
+                <w:noProof/>
+                <w:webHidden/>
+              </w:rPr>
+              <w:tab/>
+            </w:r>
+            <w:r>
+              <w:rPr>
+                <w:noProof/>
+                <w:webHidden/>
+              </w:rPr>
+              <w:fldChar w:fldCharType="begin"/>
+            </w:r>
+            <w:r>
+              <w:rPr>
+                <w:noProof/>
+                <w:webHidden/>
+              </w:rPr>
+              <w:instrText xml:space="preserve"> PAGEREF _Toc99728892 \h </w:instrText>
+            </w:r>
+            <w:r>
+              <w:rPr>
+                <w:noProof/>
+                <w:webHidden/>
+              </w:rPr>
+            </w:r>
+            <w:r>
+              <w:rPr>
+                <w:noProof/>
+                <w:webHidden/>
+              </w:rPr>
+              <w:fldChar w:fldCharType="separate"/>
+            </w:r>
+            <w:r>
+              <w:rPr>
+                <w:noProof/>
+                <w:webHidden/>
+              </w:rPr>
+              <w:t>10</w:t>
+            </w:r>
+            <w:r>
+              <w:rPr>
+                <w:noProof/>
+                <w:webHidden/>
+              </w:rPr>
+              <w:fldChar w:fldCharType="end"/>
+            </w:r>
+          </w:hyperlink>
+        </w:p>
+        <w:p>
+          <w:pPr>
+            <w:pStyle w:val="TOC2"/>
+            <w:tabs>
+              <w:tab w:val="right" w:leader="dot" w:pos="9016"/>
+            </w:tabs>
+            <w:rPr>
+              <w:rFonts w:eastAsiaTheme="minorEastAsia"/>
+              <w:noProof/>
+              <w:lang w:eastAsia="en-GB"/>
+            </w:rPr>
+          </w:pPr>
+          <w:hyperlink w:anchor="_Toc99728893" w:history="1">
+            <w:r>
+              <w:rPr>
+                <w:rStyle w:val="Hyperlink"/>
+                <w:noProof/>
+              </w:rPr>
+              <w:t>Some puzzles which use the application of graph theory</w:t>
+            </w:r>
+            <w:r>
+              <w:rPr>
+                <w:noProof/>
+                <w:webHidden/>
+              </w:rPr>
+              <w:tab/>
+            </w:r>
+            <w:r>
+              <w:rPr>
+                <w:noProof/>
+                <w:webHidden/>
+              </w:rPr>
+              <w:fldChar w:fldCharType="begin"/>
+            </w:r>
+            <w:r>
+              <w:rPr>
+                <w:noProof/>
+                <w:webHidden/>
+              </w:rPr>
+              <w:instrText xml:space="preserve"> PAGEREF _Toc99728893 \h </w:instrText>
+            </w:r>
+            <w:r>
+              <w:rPr>
+                <w:noProof/>
+                <w:webHidden/>
+              </w:rPr>
+            </w:r>
+            <w:r>
+              <w:rPr>
+                <w:noProof/>
+                <w:webHidden/>
+              </w:rPr>
+              <w:fldChar w:fldCharType="separate"/>
+            </w:r>
+            <w:r>
+              <w:rPr>
+                <w:noProof/>
+                <w:webHidden/>
+              </w:rPr>
+              <w:t>10</w:t>
+            </w:r>
+            <w:r>
+              <w:rPr>
+                <w:noProof/>
+                <w:webHidden/>
+              </w:rPr>
+              <w:fldChar w:fldCharType="end"/>
+            </w:r>
+          </w:hyperlink>
+        </w:p>
+        <w:p>
+          <w:pPr>
+            <w:pStyle w:val="TOC1"/>
+            <w:tabs>
+              <w:tab w:val="right" w:leader="dot" w:pos="9016"/>
+            </w:tabs>
+            <w:rPr>
+              <w:rFonts w:eastAsiaTheme="minorEastAsia"/>
+              <w:noProof/>
+              <w:lang w:eastAsia="en-GB"/>
+            </w:rPr>
+          </w:pPr>
+          <w:hyperlink w:anchor="_Toc99728894" w:history="1">
+            <w:r>
+              <w:rPr>
+                <w:rStyle w:val="Hyperlink"/>
+                <w:noProof/>
+              </w:rPr>
+              <w:t>Network Analysis</w:t>
+            </w:r>
+            <w:r>
+              <w:rPr>
+                <w:noProof/>
+                <w:webHidden/>
+              </w:rPr>
+              <w:tab/>
+            </w:r>
+            <w:r>
+              <w:rPr>
+                <w:noProof/>
+                <w:webHidden/>
+              </w:rPr>
+              <w:fldChar w:fldCharType="begin"/>
+            </w:r>
+            <w:r>
+              <w:rPr>
+                <w:noProof/>
+                <w:webHidden/>
+              </w:rPr>
+              <w:instrText xml:space="preserve"> PAGEREF _Toc99728894 \h </w:instrText>
+            </w:r>
+            <w:r>
+              <w:rPr>
+                <w:noProof/>
+                <w:webHidden/>
+              </w:rPr>
+            </w:r>
+            <w:r>
+              <w:rPr>
+                <w:noProof/>
+                <w:webHidden/>
+              </w:rPr>
+              <w:fldChar w:fldCharType="separate"/>
+            </w:r>
+            <w:r>
+              <w:rPr>
+                <w:noProof/>
+                <w:webHidden/>
+              </w:rPr>
+              <w:t>10</w:t>
+            </w:r>
+            <w:r>
+              <w:rPr>
+                <w:noProof/>
+                <w:webHidden/>
+              </w:rPr>
+              <w:fldChar w:fldCharType="end"/>
+            </w:r>
+          </w:hyperlink>
+        </w:p>
+        <w:p>
+          <w:pPr>
+            <w:pStyle w:val="TOC1"/>
+            <w:tabs>
+              <w:tab w:val="right" w:leader="dot" w:pos="9016"/>
+            </w:tabs>
+            <w:rPr>
+              <w:rFonts w:eastAsiaTheme="minorEastAsia"/>
+              <w:noProof/>
+              <w:lang w:eastAsia="en-GB"/>
+            </w:rPr>
+          </w:pPr>
+          <w:hyperlink w:anchor="_Toc99728895" w:history="1">
+            <w:r>
+              <w:rPr>
+                <w:rStyle w:val="Hyperlink"/>
+                <w:noProof/>
+              </w:rPr>
+              <w:t>Bootstrap Percolation</w:t>
+            </w:r>
+            <w:r>
+              <w:rPr>
+                <w:noProof/>
+                <w:webHidden/>
+              </w:rPr>
+              <w:tab/>
+            </w:r>
+            <w:r>
+              <w:rPr>
+                <w:noProof/>
+                <w:webHidden/>
+              </w:rPr>
+              <w:fldChar w:fldCharType="begin"/>
+            </w:r>
+            <w:r>
+              <w:rPr>
+                <w:noProof/>
+                <w:webHidden/>
+              </w:rPr>
+              <w:instrText xml:space="preserve"> PAGEREF _Toc99728895 \h </w:instrText>
+            </w:r>
+            <w:r>
+              <w:rPr>
+                <w:noProof/>
+                <w:webHidden/>
+              </w:rPr>
+            </w:r>
+            <w:r>
+              <w:rPr>
+                <w:noProof/>
+                <w:webHidden/>
+              </w:rPr>
+              <w:fldChar w:fldCharType="separate"/>
+            </w:r>
+            <w:r>
+              <w:rPr>
+                <w:noProof/>
+                <w:webHidden/>
+              </w:rPr>
+              <w:t>10</w:t>
+            </w:r>
+            <w:r>
+              <w:rPr>
+                <w:noProof/>
+                <w:webHidden/>
+              </w:rPr>
+              <w:fldChar w:fldCharType="end"/>
+            </w:r>
+          </w:hyperlink>
+        </w:p>
+        <w:p>
+          <w:pPr>
+            <w:pStyle w:val="TOC1"/>
+            <w:tabs>
+              <w:tab w:val="right" w:leader="dot" w:pos="9016"/>
+            </w:tabs>
+            <w:rPr>
+              <w:rFonts w:eastAsiaTheme="minorEastAsia"/>
+              <w:noProof/>
+              <w:lang w:eastAsia="en-GB"/>
+            </w:rPr>
+          </w:pPr>
+          <w:hyperlink w:anchor="_Toc99728896" w:history="1">
+            <w:r>
+              <w:rPr>
+                <w:rStyle w:val="Hyperlink"/>
+                <w:noProof/>
+              </w:rPr>
+              <w:t>Majority Bootstrap Percolation</w:t>
+            </w:r>
+            <w:r>
+              <w:rPr>
+                <w:noProof/>
+                <w:webHidden/>
+              </w:rPr>
+              <w:tab/>
+            </w:r>
+            <w:r>
+              <w:rPr>
+                <w:noProof/>
+                <w:webHidden/>
+              </w:rPr>
+              <w:fldChar w:fldCharType="begin"/>
+            </w:r>
+            <w:r>
+              <w:rPr>
+                <w:noProof/>
+                <w:webHidden/>
+              </w:rPr>
+              <w:instrText xml:space="preserve"> PAGEREF _Toc99728896 \h </w:instrText>
+            </w:r>
+            <w:r>
+              <w:rPr>
+                <w:noProof/>
+                <w:webHidden/>
+              </w:rPr>
+            </w:r>
+            <w:r>
+              <w:rPr>
+                <w:noProof/>
+                <w:webHidden/>
+              </w:rPr>
+              <w:fldChar w:fldCharType="separate"/>
+            </w:r>
+            <w:r>
+              <w:rPr>
+                <w:noProof/>
+                <w:webHidden/>
+              </w:rPr>
+              <w:t>10</w:t>
+            </w:r>
+            <w:r>
+              <w:rPr>
+                <w:noProof/>
+                <w:webHidden/>
+              </w:rPr>
+              <w:fldChar w:fldCharType="end"/>
+            </w:r>
+          </w:hyperlink>
+        </w:p>
+        <w:p>
+          <w:pPr>
+            <w:pStyle w:val="TOC1"/>
+            <w:tabs>
+              <w:tab w:val="right" w:leader="dot" w:pos="9016"/>
+            </w:tabs>
+            <w:rPr>
+              <w:rFonts w:eastAsiaTheme="minorEastAsia"/>
+              <w:noProof/>
+              <w:lang w:eastAsia="en-GB"/>
+            </w:rPr>
+          </w:pPr>
+          <w:hyperlink w:anchor="_Toc99728897" w:history="1">
+            <w:r>
+              <w:rPr>
+                <w:rStyle w:val="Hyperlink"/>
+                <w:noProof/>
+              </w:rPr>
+              <w:t>Proof for max number of edges theorem.</w:t>
+            </w:r>
+            <w:r>
+              <w:rPr>
+                <w:noProof/>
+                <w:webHidden/>
+              </w:rPr>
+              <w:tab/>
+            </w:r>
+            <w:r>
+              <w:rPr>
+                <w:noProof/>
+                <w:webHidden/>
+              </w:rPr>
+              <w:fldChar w:fldCharType="begin"/>
+            </w:r>
+            <w:r>
+              <w:rPr>
+                <w:noProof/>
+                <w:webHidden/>
+              </w:rPr>
+              <w:instrText xml:space="preserve"> PAGEREF _Toc99728897 \h </w:instrText>
+            </w:r>
+            <w:r>
+              <w:rPr>
+                <w:noProof/>
+                <w:webHidden/>
+              </w:rPr>
+            </w:r>
+            <w:r>
+              <w:rPr>
+                <w:noProof/>
+                <w:webHidden/>
+              </w:rPr>
+              <w:fldChar w:fldCharType="separate"/>
+            </w:r>
+            <w:r>
+              <w:rPr>
+                <w:noProof/>
+                <w:webHidden/>
+              </w:rPr>
+              <w:t>11</w:t>
+            </w:r>
+            <w:r>
+              <w:rPr>
+                <w:noProof/>
+                <w:webHidden/>
+              </w:rPr>
+              <w:fldChar w:fldCharType="end"/>
+            </w:r>
+          </w:hyperlink>
+        </w:p>
+        <w:p>
+          <w:r>
+            <w:rPr>
+              <w:b/>
+              <w:bCs/>
+              <w:noProof/>
+            </w:rPr>
+            <w:fldChar w:fldCharType="end"/>
+          </w:r>
+        </w:p>
+      </w:sdtContent>
+    </w:sdt>
     <w:p>
       <w:pPr>
         <w:rPr>
@@ -18,16 +1797,24 @@
           <w:sz w:val="24"/>
           <w:szCs w:val="24"/>
         </w:rPr>
+        <w:br w:type="page"/>
+      </w:r>
+    </w:p>
+    <w:p>
+      <w:pPr>
+        <w:pStyle w:val="Heading1"/>
+      </w:pPr>
+      <w:bookmarkStart w:id="0" w:name="_Toc99728878"/>
+      <w:r>
+        <w:lastRenderedPageBreak/>
         <w:t>Opinion forming</w:t>
       </w:r>
       <w:r>
-        <w:rPr>
-          <w:b/>
-          <w:bCs/>
-          <w:sz w:val="24"/>
-          <w:szCs w:val="24"/>
-        </w:rPr>
-        <w:t xml:space="preserve"> – A network theory problem. </w:t>
+        <w:t xml:space="preserve"> – A network theory problem.</w:t>
+      </w:r>
+      <w:bookmarkEnd w:id="0"/>
+      <w:r>
+        <w:t xml:space="preserve"> </w:t>
       </w:r>
     </w:p>
     <w:p>
@@ -37,29 +1824,16 @@
     </w:p>
     <w:p>
       <w:pPr>
-        <w:rPr>
-          <w:sz w:val="24"/>
-          <w:szCs w:val="24"/>
-        </w:rPr>
-      </w:pPr>
-      <w:r>
-        <w:rPr>
-          <w:b/>
-          <w:bCs/>
-          <w:sz w:val="24"/>
-          <w:szCs w:val="24"/>
-        </w:rPr>
+        <w:pStyle w:val="Heading2"/>
+      </w:pPr>
+      <w:bookmarkStart w:id="1" w:name="_Toc99728879"/>
+      <w:r>
         <w:t>Beginning of O</w:t>
       </w:r>
       <w:r>
-        <w:rPr>
-          <w:b/>
-          <w:bCs/>
-          <w:sz w:val="24"/>
-          <w:szCs w:val="24"/>
-        </w:rPr>
         <w:t>pinion forming</w:t>
       </w:r>
+      <w:bookmarkEnd w:id="1"/>
     </w:p>
     <w:p>
       <w:pPr>
@@ -95,7 +1869,7 @@
       </w:r>
     </w:p>
     <w:p>
-      <w:hyperlink r:id="rId7" w:history="1">
+      <w:hyperlink r:id="rId11" w:history="1">
         <w:r>
           <w:rPr>
             <w:rStyle w:val="Hyperlink"/>
@@ -106,139 +1880,105 @@
     </w:p>
     <w:p>
       <w:pPr>
+        <w:pStyle w:val="Heading2"/>
+      </w:pPr>
+      <w:bookmarkStart w:id="2" w:name="_Toc99728880"/>
+      <w:r>
+        <w:t>Where has opinion forming been used before</w:t>
+      </w:r>
+      <w:bookmarkEnd w:id="2"/>
+    </w:p>
+    <w:p/>
+    <w:p>
+      <w:pPr>
+        <w:pStyle w:val="Heading2"/>
+      </w:pPr>
+      <w:bookmarkStart w:id="3" w:name="_Toc99728881"/>
+      <w:r>
+        <w:t xml:space="preserve">Different </w:t>
+      </w:r>
+      <w:r>
+        <w:t>aspects</w:t>
+      </w:r>
+      <w:r>
+        <w:t xml:space="preserve"> of </w:t>
+      </w:r>
+      <w:r>
+        <w:t>Opinion forming</w:t>
+      </w:r>
+      <w:bookmarkEnd w:id="3"/>
+    </w:p>
+    <w:p>
+      <w:pPr>
         <w:rPr>
           <w:b/>
           <w:bCs/>
-          <w:sz w:val="24"/>
-          <w:szCs w:val="24"/>
         </w:rPr>
       </w:pPr>
       <w:r>
         <w:rPr>
           <w:b/>
           <w:bCs/>
-          <w:sz w:val="24"/>
-          <w:szCs w:val="24"/>
-        </w:rPr>
-        <w:t>Where has opinion forming been used before</w:t>
-      </w:r>
-    </w:p>
-    <w:p/>
-    <w:p>
-      <w:pPr>
-        <w:rPr>
-          <w:sz w:val="24"/>
-          <w:szCs w:val="24"/>
-        </w:rPr>
-      </w:pPr>
-      <w:r>
+        </w:rPr>
+        <w:t>Social</w:t>
+      </w:r>
+    </w:p>
+    <w:p>
+      <w:r>
+        <w:t xml:space="preserve">Distance plays a great deal in forming </w:t>
+      </w:r>
+      <w:r>
+        <w:t>connections and</w:t>
+      </w:r>
+      <w:r>
+        <w:t xml:space="preserve"> is a fundamental element of establishing social links. Geo-social platforms are also highly </w:t>
+      </w:r>
+      <w:r>
+        <w:t>correlated,</w:t>
+      </w:r>
+      <w:r>
+        <w:t xml:space="preserve"> and this could be further used to network.</w:t>
+      </w:r>
+    </w:p>
+    <w:p>
+      <w:r>
+        <w:t>One of the great aspects of opinion forming when looking at it from the social point of view, we consider the identification of influential spreaders of the information and the impact of homophily.</w:t>
+      </w:r>
+      <w:r>
+        <w:t xml:space="preserve"> Homophily is the principle where the contact between similar people occurs faster than among dissimilar people.</w:t>
+      </w:r>
+      <w:r>
+        <w:t xml:space="preserve"> </w:t>
+      </w:r>
+      <w:r>
+        <w:t xml:space="preserve"> Spreading of the rumours is another big problems/aspect of the social side of opinion forming. </w:t>
+      </w:r>
+    </w:p>
+    <w:p>
+      <w:pPr>
         <w:rPr>
           <w:b/>
           <w:bCs/>
-          <w:sz w:val="24"/>
-          <w:szCs w:val="24"/>
-        </w:rPr>
-        <w:t xml:space="preserve">Different </w:t>
-      </w:r>
+        </w:rPr>
+      </w:pPr>
       <w:r>
         <w:rPr>
           <w:b/>
           <w:bCs/>
-          <w:sz w:val="24"/>
-          <w:szCs w:val="24"/>
-        </w:rPr>
-        <w:t>aspects</w:t>
-      </w:r>
+        </w:rPr>
+        <w:t>Political</w:t>
+      </w:r>
+    </w:p>
+    <w:p>
+      <w:r>
+        <w:t xml:space="preserve">One of the big impacts of opinion forming in politics is during the elections and protests. One can easily model the dynamics of an election using data available on social media and then study the characteristics of distinct group of people who are like minded. </w:t>
+      </w:r>
+    </w:p>
+    <w:p>
       <w:r>
         <w:rPr>
           <w:b/>
           <w:bCs/>
-          <w:sz w:val="24"/>
-          <w:szCs w:val="24"/>
-        </w:rPr>
-        <w:t xml:space="preserve"> of </w:t>
-      </w:r>
-      <w:r>
-        <w:rPr>
-          <w:b/>
-          <w:bCs/>
-          <w:sz w:val="24"/>
-          <w:szCs w:val="24"/>
-        </w:rPr>
-        <w:t>Opinion forming</w:t>
-      </w:r>
-    </w:p>
-    <w:p>
-      <w:pPr>
-        <w:rPr>
-          <w:b/>
-          <w:bCs/>
-        </w:rPr>
-      </w:pPr>
-      <w:r>
-        <w:rPr>
-          <w:b/>
-          <w:bCs/>
-        </w:rPr>
-        <w:t>Social</w:t>
-      </w:r>
-    </w:p>
-    <w:p>
-      <w:r>
-        <w:t xml:space="preserve">Distance plays a great deal in forming </w:t>
-      </w:r>
-      <w:r>
-        <w:t>connections and</w:t>
-      </w:r>
-      <w:r>
-        <w:t xml:space="preserve"> is a fundamental element of establishing social links. Geo-social platforms are also highly </w:t>
-      </w:r>
-      <w:r>
-        <w:t>correlated,</w:t>
-      </w:r>
-      <w:r>
-        <w:t xml:space="preserve"> and this could be further used to network.</w:t>
-      </w:r>
-    </w:p>
-    <w:p>
-      <w:r>
-        <w:t>One of the great aspects of opinion forming when looking at it from the social point of view, we consider the identification of influential spreaders of the information and the impact of homophily.</w:t>
-      </w:r>
-      <w:r>
-        <w:t xml:space="preserve"> Homophily is the principle where the contact between similar people occurs faster than among dissimilar people.</w:t>
-      </w:r>
-      <w:r>
-        <w:t xml:space="preserve"> </w:t>
-      </w:r>
-      <w:r>
-        <w:t xml:space="preserve"> Spreading of the rumours is another big problems/aspect of the social side of opinion forming. </w:t>
-      </w:r>
-    </w:p>
-    <w:p>
-      <w:pPr>
-        <w:rPr>
-          <w:b/>
-          <w:bCs/>
-        </w:rPr>
-      </w:pPr>
-      <w:r>
-        <w:rPr>
-          <w:b/>
-          <w:bCs/>
-        </w:rPr>
-        <w:t>Political</w:t>
-      </w:r>
-    </w:p>
-    <w:p>
-      <w:r>
-        <w:t xml:space="preserve">One of the big impacts of opinion forming in politics is during the elections and protests. One can easily model the dynamics of an election using data available on social media and then study the characteristics of distinct group of people who are like minded. </w:t>
-      </w:r>
-    </w:p>
-    <w:p>
-      <w:r>
-        <w:rPr>
-          <w:b/>
-          <w:bCs/>
         </w:rPr>
         <w:t>Public opinion - Media (POV)</w:t>
       </w:r>
@@ -267,14 +2007,7 @@
         <w:rPr>
           <w:color w:val="000000" w:themeColor="text1"/>
         </w:rPr>
-        <w:t xml:space="preserve">‘For example, in the evaluation of President George Bush in 1991, his overall job approval rating was high, corresponding with the victory in the Gulf War. However, in 1993 his approval rating was far lower than it was in 1991 because the Persian Gulf crisis was overshadowed by intense media </w:t>
-      </w:r>
-      <w:r>
-        <w:rPr>
-          <w:color w:val="000000" w:themeColor="text1"/>
-        </w:rPr>
-        <w:lastRenderedPageBreak/>
-        <w:t>coverage of economic recession. During this time, Bush's approval rating was more strongly linked to his performance concerning the economy than to his performance on foreign policy matters.’</w:t>
+        <w:t>‘For example, in the evaluation of President George Bush in 1991, his overall job approval rating was high, corresponding with the victory in the Gulf War. However, in 1993 his approval rating was far lower than it was in 1991 because the Persian Gulf crisis was overshadowed by intense media coverage of economic recession. During this time, Bush's approval rating was more strongly linked to his performance concerning the economy than to his performance on foreign policy matters.’</w:t>
       </w:r>
     </w:p>
     <w:p>
@@ -284,7 +2017,7 @@
           <w:u w:val="single"/>
         </w:rPr>
       </w:pPr>
-      <w:hyperlink r:id="rId8" w:anchor=":~:text=For%20example%2C%20in%20the,performance%20concerning%20the%20economy" w:history="1">
+      <w:hyperlink r:id="rId12" w:anchor=":~:text=For%20example%2C%20in%20the,performance%20concerning%20the%20economy" w:history="1">
         <w:r>
           <w:rPr>
             <w:rStyle w:val="Hyperlink"/>
@@ -295,48 +2028,33 @@
     </w:p>
     <w:p>
       <w:pPr>
+        <w:pStyle w:val="Heading2"/>
+      </w:pPr>
+      <w:bookmarkStart w:id="4" w:name="_Toc99728882"/>
+      <w:r>
+        <w:t>Agent based Models</w:t>
+      </w:r>
+      <w:bookmarkEnd w:id="4"/>
+    </w:p>
+    <w:p>
+      <w:pPr>
         <w:rPr>
           <w:b/>
           <w:bCs/>
-          <w:sz w:val="24"/>
-          <w:szCs w:val="24"/>
-        </w:rPr>
-      </w:pPr>
-      <w:r>
-        <w:rPr>
-          <w:b/>
-          <w:bCs/>
-          <w:sz w:val="24"/>
-          <w:szCs w:val="24"/>
-        </w:rPr>
-        <w:t>Agent based Models</w:t>
-      </w:r>
-    </w:p>
-    <w:p>
-      <w:pPr>
-        <w:rPr>
-          <w:b/>
-          <w:bCs/>
-        </w:rPr>
-      </w:pPr>
-    </w:p>
-    <w:p>
-      <w:pPr>
-        <w:rPr>
-          <w:b/>
-          <w:bCs/>
-          <w:sz w:val="24"/>
-          <w:szCs w:val="24"/>
-        </w:rPr>
-      </w:pPr>
-      <w:r>
-        <w:rPr>
-          <w:b/>
-          <w:bCs/>
-          <w:sz w:val="24"/>
-          <w:szCs w:val="24"/>
-        </w:rPr>
-        <w:t xml:space="preserve">Introduction to graph theory </w:t>
+        </w:rPr>
+      </w:pPr>
+    </w:p>
+    <w:p>
+      <w:pPr>
+        <w:pStyle w:val="Heading1"/>
+      </w:pPr>
+      <w:bookmarkStart w:id="5" w:name="_Toc99728883"/>
+      <w:r>
+        <w:t>Introduction to graph theory</w:t>
+      </w:r>
+      <w:bookmarkEnd w:id="5"/>
+      <w:r>
+        <w:t xml:space="preserve"> </w:t>
       </w:r>
     </w:p>
     <w:p>
@@ -369,7 +2087,7 @@
                     <pic:cNvPicPr/>
                   </pic:nvPicPr>
                   <pic:blipFill>
-                    <a:blip r:embed="rId9"/>
+                    <a:blip r:embed="rId13"/>
                     <a:stretch>
                       <a:fillRect/>
                     </a:stretch>
@@ -492,10 +2210,6 @@
           <w:noProof/>
         </w:rPr>
         <w:pict w14:anchorId="44E05D46">
-          <v:shapetype id="_x0000_t202" coordsize="21600,21600" o:spt="202" path="m,l,21600r21600,l21600,xe">
-            <v:stroke joinstyle="miter"/>
-            <v:path gradientshapeok="t" o:connecttype="rect"/>
-          </v:shapetype>
           <v:shape id="Text Box 8" o:spid="_x0000_s1026" type="#_x0000_t202" style="position:absolute;left:0;text-align:left;margin-left:128.15pt;margin-top:123.45pt;width:195pt;height:.05pt;z-index:251660288;visibility:visible;mso-wrap-style:square;mso-wrap-distance-left:9pt;mso-wrap-distance-top:0;mso-wrap-distance-right:9pt;mso-wrap-distance-bottom:0;mso-position-horizontal:absolute;mso-position-horizontal-relative:text;mso-position-vertical:absolute;mso-position-vertical-relative:text;v-text-anchor:top" o:gfxdata="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" stroked="f">
             <v:textbox style="mso-fit-shape-to-text:t" inset="0,0,0,0">
               <w:txbxContent>
@@ -509,27 +2223,14 @@
                   <w:r>
                     <w:t xml:space="preserve">Figure </w:t>
                   </w:r>
-                  <w:r>
-                    <w:fldChar w:fldCharType="begin"/>
-                  </w:r>
-                  <w:r>
-                    <w:instrText xml:space="preserve"> SEQ Figure \* ARABIC </w:instrText>
-                  </w:r>
-                  <w:r>
-                    <w:fldChar w:fldCharType="separate"/>
-                  </w:r>
-                  <w:r>
-                    <w:rPr>
-                      <w:noProof/>
-                    </w:rPr>
-                    <w:t>2</w:t>
-                  </w:r>
-                  <w:r>
-                    <w:rPr>
-                      <w:noProof/>
-                    </w:rPr>
-                    <w:fldChar w:fldCharType="end"/>
-                  </w:r>
+                  <w:fldSimple w:instr=" SEQ Figure \* ARABIC ">
+                    <w:r>
+                      <w:rPr>
+                        <w:noProof/>
+                      </w:rPr>
+                      <w:t>2</w:t>
+                    </w:r>
+                  </w:fldSimple>
                   <w:r>
                     <w:t>: vertex and edge set</w:t>
                   </w:r>
@@ -560,7 +2261,7 @@
                     <pic:cNvPicPr/>
                   </pic:nvPicPr>
                   <pic:blipFill>
-                    <a:blip r:embed="rId10">
+                    <a:blip r:embed="rId14">
                       <a:extLst>
                         <a:ext uri="{28A0092B-C50C-407E-A947-70E740481C1C}">
                           <a14:useLocalDpi xmlns:a14="http://schemas.microsoft.com/office/drawing/2010/main" val="0"/>
@@ -593,19 +2294,22 @@
     <w:p>
       <w:pPr>
         <w:rPr>
-          <w:sz w:val="24"/>
-          <w:szCs w:val="24"/>
-        </w:rPr>
-      </w:pPr>
-      <w:r>
-        <w:rPr>
           <w:b/>
           <w:bCs/>
           <w:sz w:val="24"/>
           <w:szCs w:val="24"/>
         </w:rPr>
+      </w:pPr>
+    </w:p>
+    <w:p>
+      <w:pPr>
+        <w:pStyle w:val="Heading2"/>
+      </w:pPr>
+      <w:bookmarkStart w:id="6" w:name="_Toc99728884"/>
+      <w:r>
         <w:t>Different kinds of graphs</w:t>
       </w:r>
+      <w:bookmarkEnd w:id="6"/>
     </w:p>
     <w:p>
       <w:pPr>
@@ -740,7 +2444,7 @@
                     <pic:cNvPicPr/>
                   </pic:nvPicPr>
                   <pic:blipFill>
-                    <a:blip r:embed="rId11"/>
+                    <a:blip r:embed="rId15"/>
                     <a:stretch>
                       <a:fillRect/>
                     </a:stretch>
@@ -780,7 +2484,7 @@
                     <pic:cNvPicPr/>
                   </pic:nvPicPr>
                   <pic:blipFill rotWithShape="1">
-                    <a:blip r:embed="rId12"/>
+                    <a:blip r:embed="rId16"/>
                     <a:srcRect l="2546"/>
                     <a:stretch/>
                   </pic:blipFill>
@@ -852,7 +2556,7 @@
                     <pic:cNvPicPr/>
                   </pic:nvPicPr>
                   <pic:blipFill>
-                    <a:blip r:embed="rId13"/>
+                    <a:blip r:embed="rId17"/>
                     <a:stretch>
                       <a:fillRect/>
                     </a:stretch>
@@ -944,7 +2648,7 @@
                     <pic:cNvPicPr/>
                   </pic:nvPicPr>
                   <pic:blipFill>
-                    <a:blip r:embed="rId14"/>
+                    <a:blip r:embed="rId18"/>
                     <a:stretch>
                       <a:fillRect/>
                     </a:stretch>
@@ -975,22 +2679,14 @@
     </w:p>
     <w:p>
       <w:pPr>
-        <w:rPr>
-          <w:b/>
-          <w:bCs/>
-          <w:sz w:val="24"/>
-          <w:szCs w:val="24"/>
-        </w:rPr>
-      </w:pPr>
-      <w:r>
-        <w:rPr>
-          <w:b/>
-          <w:bCs/>
-          <w:sz w:val="24"/>
-          <w:szCs w:val="24"/>
-        </w:rPr>
+        <w:pStyle w:val="Heading2"/>
+      </w:pPr>
+      <w:bookmarkStart w:id="7" w:name="_Toc99728885"/>
+      <w:r>
+        <w:lastRenderedPageBreak/>
         <w:t>Some formulas</w:t>
       </w:r>
+      <w:bookmarkEnd w:id="7"/>
     </w:p>
     <w:p>
       <w:r>
@@ -1131,7 +2827,7 @@
                     <pic:cNvPicPr/>
                   </pic:nvPicPr>
                   <pic:blipFill>
-                    <a:blip r:embed="rId15"/>
+                    <a:blip r:embed="rId19"/>
                     <a:stretch>
                       <a:fillRect/>
                     </a:stretch>
@@ -1284,7 +2980,7 @@
                     <pic:cNvPicPr/>
                   </pic:nvPicPr>
                   <pic:blipFill>
-                    <a:blip r:embed="rId16"/>
+                    <a:blip r:embed="rId20"/>
                     <a:stretch>
                       <a:fillRect/>
                     </a:stretch>
@@ -1307,38 +3003,28 @@
     </w:p>
     <w:p>
       <w:pPr>
-        <w:rPr>
-          <w:sz w:val="24"/>
-          <w:szCs w:val="24"/>
-        </w:rPr>
-      </w:pPr>
-      <w:r>
-        <w:rPr>
-          <w:b/>
-          <w:bCs/>
-          <w:sz w:val="24"/>
-          <w:szCs w:val="24"/>
-        </w:rPr>
+        <w:pStyle w:val="Heading2"/>
+      </w:pPr>
+      <w:bookmarkStart w:id="8" w:name="_Toc99728886"/>
+      <w:r>
         <w:t>Centrality</w:t>
       </w:r>
+      <w:bookmarkEnd w:id="8"/>
     </w:p>
     <w:p>
       <w:r>
         <w:t xml:space="preserve">Centrality is the measure of closeness of a node from the other nodes in a graph. It can be calculated using various measures, couple of the most important ones are node prominence and structural importance. </w:t>
       </w:r>
       <w:r>
-        <w:t xml:space="preserve">Centrality indices answers the question “What characterizes an important vertex?”. The </w:t>
-      </w:r>
+        <w:t>Centrality indices answers the question “What characterizes an important vertex?”. The answer is given in terms of the real-valued function on the vertices of the graph</w:t>
+      </w:r>
+      <w:r>
+        <w:t xml:space="preserve">, where the values produced are expected to provide a ranking of the most important nodes. </w:t>
+      </w:r>
+    </w:p>
+    <w:p>
       <w:r>
         <w:lastRenderedPageBreak/>
-        <w:t>answer is given in terms of the real-valued function on the vertices of the graph</w:t>
-      </w:r>
-      <w:r>
-        <w:t xml:space="preserve">, where the values produced are expected to provide a ranking of the most important nodes. </w:t>
-      </w:r>
-    </w:p>
-    <w:p>
-      <w:r>
         <w:t xml:space="preserve">The word ‘important’ here has a wide number of meanings, leading to many different definitions of centrality. </w:t>
       </w:r>
       <w:r>
@@ -1460,7 +3146,7 @@
                     <pic:cNvPicPr/>
                   </pic:nvPicPr>
                   <pic:blipFill>
-                    <a:blip r:embed="rId17"/>
+                    <a:blip r:embed="rId21"/>
                     <a:stretch>
                       <a:fillRect/>
                     </a:stretch>
@@ -1500,7 +3186,7 @@
                     <pic:cNvPicPr/>
                   </pic:nvPicPr>
                   <pic:blipFill>
-                    <a:blip r:embed="rId18"/>
+                    <a:blip r:embed="rId22"/>
                     <a:stretch>
                       <a:fillRect/>
                     </a:stretch>
@@ -1545,7 +3231,7 @@
                     <pic:cNvPicPr/>
                   </pic:nvPicPr>
                   <pic:blipFill>
-                    <a:blip r:embed="rId19"/>
+                    <a:blip r:embed="rId23"/>
                     <a:stretch>
                       <a:fillRect/>
                     </a:stretch>
@@ -1633,20 +3319,13 @@
     </w:p>
     <w:p>
       <w:pPr>
-        <w:rPr>
-          <w:sz w:val="24"/>
-          <w:szCs w:val="24"/>
-        </w:rPr>
-      </w:pPr>
-      <w:r>
-        <w:rPr>
-          <w:b/>
-          <w:bCs/>
-          <w:sz w:val="24"/>
-          <w:szCs w:val="24"/>
-        </w:rPr>
+        <w:pStyle w:val="Heading2"/>
+      </w:pPr>
+      <w:bookmarkStart w:id="9" w:name="_Toc99728887"/>
+      <w:r>
         <w:t>Adjacency Matrix</w:t>
       </w:r>
+      <w:bookmarkEnd w:id="9"/>
     </w:p>
     <w:p>
       <w:r>
@@ -1690,7 +3369,6 @@
     </w:p>
     <w:p>
       <w:r>
-        <w:lastRenderedPageBreak/>
         <w:t>The adjacency matrix of an undirected simple graph is symmetric, and therefore has a complete set of real eigenvalues and an orthogonal eigenvector basis</w:t>
       </w:r>
       <w:r>
@@ -1709,6 +3387,7 @@
         <w:rPr>
           <w:noProof/>
         </w:rPr>
+        <w:lastRenderedPageBreak/>
         <w:drawing>
           <wp:inline distT="0" distB="0" distL="0" distR="0" wp14:anchorId="724D0247" wp14:editId="2AEADA99">
             <wp:extent cx="3483610" cy="1764191"/>
@@ -1725,7 +3404,7 @@
                     <pic:cNvPicPr/>
                   </pic:nvPicPr>
                   <pic:blipFill>
-                    <a:blip r:embed="rId20"/>
+                    <a:blip r:embed="rId24"/>
                     <a:stretch>
                       <a:fillRect/>
                     </a:stretch>
@@ -1836,7 +3515,7 @@
                     <pic:cNvPicPr/>
                   </pic:nvPicPr>
                   <pic:blipFill>
-                    <a:blip r:embed="rId21"/>
+                    <a:blip r:embed="rId25"/>
                     <a:stretch>
                       <a:fillRect/>
                     </a:stretch>
@@ -1859,22 +3538,13 @@
     </w:p>
     <w:p>
       <w:pPr>
-        <w:rPr>
-          <w:b/>
-          <w:bCs/>
-          <w:sz w:val="24"/>
-          <w:szCs w:val="24"/>
-        </w:rPr>
-      </w:pPr>
-      <w:r>
-        <w:rPr>
-          <w:b/>
-          <w:bCs/>
-          <w:sz w:val="24"/>
-          <w:szCs w:val="24"/>
-        </w:rPr>
+        <w:pStyle w:val="Heading2"/>
+      </w:pPr>
+      <w:bookmarkStart w:id="10" w:name="_Toc99728888"/>
+      <w:r>
         <w:t>Isomorphism</w:t>
       </w:r>
+      <w:bookmarkEnd w:id="10"/>
     </w:p>
     <w:p>
       <w:r>
@@ -1942,7 +3612,7 @@
                     <pic:cNvPicPr/>
                   </pic:nvPicPr>
                   <pic:blipFill>
-                    <a:blip r:embed="rId22"/>
+                    <a:blip r:embed="rId26"/>
                     <a:stretch>
                       <a:fillRect/>
                     </a:stretch>
@@ -2030,57 +3700,40 @@
     </w:p>
     <w:p>
       <w:pPr>
-        <w:rPr>
-          <w:b/>
-          <w:bCs/>
-          <w:sz w:val="24"/>
-          <w:szCs w:val="24"/>
-        </w:rPr>
-      </w:pPr>
-      <w:r>
-        <w:rPr>
-          <w:b/>
-          <w:bCs/>
-          <w:sz w:val="24"/>
-          <w:szCs w:val="24"/>
-        </w:rPr>
-        <w:lastRenderedPageBreak/>
-        <w:t xml:space="preserve">Euler’s Analysis of </w:t>
-      </w:r>
-      <w:r>
-        <w:rPr>
-          <w:b/>
-          <w:bCs/>
+        <w:pStyle w:val="Heading2"/>
+      </w:pPr>
+      <w:bookmarkStart w:id="11" w:name="_Toc99728889"/>
+      <w:r>
+        <w:t>Euler’s Analysis of Seven Bridges of Königsberg</w:t>
+      </w:r>
+      <w:bookmarkEnd w:id="11"/>
+    </w:p>
+    <w:p>
+      <w:r>
+        <w:t xml:space="preserve">The foundation of graph theory started </w:t>
+      </w:r>
+      <w:r>
+        <w:t xml:space="preserve">when Leonhard Euler laid negative resolution to </w:t>
+      </w:r>
+      <w:r>
+        <w:t>‘</w:t>
+      </w:r>
+      <w:r>
+        <w:rPr>
           <w:i/>
           <w:iCs/>
-          <w:sz w:val="24"/>
-          <w:szCs w:val="24"/>
         </w:rPr>
         <w:t>Seven Bridges of Königsberg</w:t>
       </w:r>
-    </w:p>
-    <w:p>
-      <w:r>
-        <w:t xml:space="preserve">The foundation of graph theory started </w:t>
-      </w:r>
-      <w:r>
-        <w:t xml:space="preserve">when Leonhard Euler laid negative resolution to </w:t>
-      </w:r>
-      <w:r>
-        <w:t>‘</w:t>
-      </w:r>
-      <w:r>
-        <w:rPr>
-          <w:i/>
-          <w:iCs/>
-        </w:rPr>
-        <w:t>Seven Bridges of Königsberg</w:t>
-      </w:r>
       <w:r>
         <w:t>’</w:t>
       </w:r>
       <w:r>
-        <w:t xml:space="preserve">. This is an infamous mathematical problem where two mainlands in the city of </w:t>
+        <w:t xml:space="preserve">. This is an infamous mathematical problem where two mainlands in the city </w:t>
+      </w:r>
+      <w:r>
+        <w:lastRenderedPageBreak/>
+        <w:t xml:space="preserve">of </w:t>
       </w:r>
       <w:r>
         <w:rPr>
@@ -2124,7 +3777,7 @@
                     <pic:cNvPicPr/>
                   </pic:nvPicPr>
                   <pic:blipFill>
-                    <a:blip r:embed="rId23"/>
+                    <a:blip r:embed="rId27"/>
                     <a:stretch>
                       <a:fillRect/>
                     </a:stretch>
@@ -2238,7 +3891,7 @@
                     <pic:cNvPicPr/>
                   </pic:nvPicPr>
                   <pic:blipFill>
-                    <a:blip r:embed="rId24"/>
+                    <a:blip r:embed="rId28"/>
                     <a:stretch>
                       <a:fillRect/>
                     </a:stretch>
@@ -2330,55 +3983,45 @@
     </w:p>
     <w:p>
       <w:pPr>
+        <w:pStyle w:val="Heading1"/>
+      </w:pPr>
+      <w:bookmarkStart w:id="12" w:name="_Toc99728890"/>
+      <w:r>
+        <w:t>Graph Colouring</w:t>
+      </w:r>
+      <w:bookmarkEnd w:id="12"/>
+    </w:p>
+    <w:p>
+      <w:pPr>
+        <w:rPr>
+          <w:b/>
+          <w:bCs/>
+        </w:rPr>
+      </w:pPr>
+      <w:r>
+        <w:t xml:space="preserve">Graph colouring was first introduced when in 1852, when Francis Guthrie postulated the four-colour conjecture, observed that 4 colours were sufficient to colour the map of any region such that no region sharing the same border (adjacent borders) have the same colour. Francis’ brother approached his teacher (Augustus De Morgan) at the university college, who later wrote to William Hamilton in 1852. </w:t>
+      </w:r>
+    </w:p>
+    <w:p>
+      <w:r>
+        <w:t>This ultimately transformed into the problem of deciding whether it is possible to colour the vertices of every planar graph with four colours such that no two adjacent vertices are assigned the same colour.</w:t>
+      </w:r>
+    </w:p>
+    <w:p>
+      <w:r>
         <w:rPr>
           <w:b/>
           <w:bCs/>
           <w:sz w:val="24"/>
           <w:szCs w:val="24"/>
         </w:rPr>
-      </w:pPr>
-      <w:r>
-        <w:rPr>
-          <w:b/>
-          <w:bCs/>
+        <w:t>Vertex colouring</w:t>
+      </w:r>
+      <w:r>
+        <w:rPr>
           <w:sz w:val="24"/>
           <w:szCs w:val="24"/>
         </w:rPr>
-        <w:t>Graph Colouring</w:t>
-      </w:r>
-    </w:p>
-    <w:p>
-      <w:pPr>
-        <w:rPr>
-          <w:b/>
-          <w:bCs/>
-        </w:rPr>
-      </w:pPr>
-      <w:r>
-        <w:t xml:space="preserve">Graph colouring was first introduced when in 1852, when Francis Guthrie postulated the four-colour conjecture, observed that 4 colours were sufficient to colour the map of any region such that no region sharing the same border (adjacent borders) have the same colour. Francis’ brother approached his teacher (Augustus De Morgan) at the university college, who later wrote to William Hamilton in 1852. </w:t>
-      </w:r>
-    </w:p>
-    <w:p>
-      <w:r>
-        <w:t>This ultimately transformed into the problem of deciding whether it is possible to colour the vertices of every planar graph with four colours such that no two adjacent vertices are assigned the same colour.</w:t>
-      </w:r>
-    </w:p>
-    <w:p>
-      <w:r>
-        <w:rPr>
-          <w:b/>
-          <w:bCs/>
-          <w:sz w:val="24"/>
-          <w:szCs w:val="24"/>
-        </w:rPr>
-        <w:lastRenderedPageBreak/>
-        <w:t>Vertex colouring</w:t>
-      </w:r>
-      <w:r>
-        <w:rPr>
-          <w:sz w:val="24"/>
-          <w:szCs w:val="24"/>
-        </w:rPr>
         <w:t xml:space="preserve"> </w:t>
       </w:r>
       <w:r>
@@ -2403,6 +4046,7 @@
         <w:rPr>
           <w:noProof/>
         </w:rPr>
+        <w:lastRenderedPageBreak/>
         <w:drawing>
           <wp:inline distT="0" distB="0" distL="0" distR="0" wp14:anchorId="695C28D2" wp14:editId="0F96DDE1">
             <wp:extent cx="3396892" cy="1807210"/>
@@ -2419,7 +4063,7 @@
                     <pic:cNvPicPr/>
                   </pic:nvPicPr>
                   <pic:blipFill>
-                    <a:blip r:embed="rId25"/>
+                    <a:blip r:embed="rId29"/>
                     <a:stretch>
                       <a:fillRect/>
                     </a:stretch>
@@ -2574,20 +4218,13 @@
     </w:p>
     <w:p>
       <w:pPr>
-        <w:rPr>
-          <w:sz w:val="24"/>
-          <w:szCs w:val="24"/>
-        </w:rPr>
-      </w:pPr>
-      <w:r>
-        <w:rPr>
-          <w:b/>
-          <w:bCs/>
-          <w:sz w:val="24"/>
-          <w:szCs w:val="24"/>
-        </w:rPr>
+        <w:pStyle w:val="Heading1"/>
+      </w:pPr>
+      <w:bookmarkStart w:id="13" w:name="_Toc99728891"/>
+      <w:r>
         <w:t>Some popular lemmas in graph theory</w:t>
       </w:r>
+      <w:bookmarkEnd w:id="13"/>
     </w:p>
     <w:p>
       <w:pPr>
@@ -2662,7 +4299,7 @@
                     <pic:cNvPicPr/>
                   </pic:nvPicPr>
                   <pic:blipFill>
-                    <a:blip r:embed="rId26"/>
+                    <a:blip r:embed="rId30"/>
                     <a:stretch>
                       <a:fillRect/>
                     </a:stretch>
@@ -2707,34 +4344,25 @@
           <w:b/>
           <w:bCs/>
         </w:rPr>
+        <w:t xml:space="preserve">Graph removal lemma </w:t>
+      </w:r>
+      <w:r>
+        <w:t>states that when a graph contains a few copies of a given subgraph, then all the copies can be eliminated by removing a small number of edges.</w:t>
+      </w:r>
+      <w:r>
+        <w:t xml:space="preserve"> </w:t>
+      </w:r>
+    </w:p>
+    <w:p>
+      <w:pPr>
+        <w:pStyle w:val="Heading1"/>
+      </w:pPr>
+      <w:bookmarkStart w:id="14" w:name="_Toc99728892"/>
+      <w:r>
         <w:lastRenderedPageBreak/>
-        <w:t xml:space="preserve">Graph removal lemma </w:t>
-      </w:r>
-      <w:r>
-        <w:t>states that when a graph contains a few copies of a given subgraph, then all the copies can be eliminated by removing a small number of edges.</w:t>
-      </w:r>
-      <w:r>
-        <w:t xml:space="preserve"> </w:t>
-      </w:r>
-    </w:p>
-    <w:p>
-      <w:pPr>
-        <w:rPr>
-          <w:b/>
-          <w:bCs/>
-          <w:sz w:val="24"/>
-          <w:szCs w:val="24"/>
-        </w:rPr>
-      </w:pPr>
-      <w:r>
-        <w:rPr>
-          <w:b/>
-          <w:bCs/>
-          <w:sz w:val="24"/>
-          <w:szCs w:val="24"/>
-        </w:rPr>
         <w:t>Introduction to network theory</w:t>
       </w:r>
+      <w:bookmarkEnd w:id="14"/>
     </w:p>
     <w:p>
       <w:r>
@@ -2765,20 +4393,13 @@
     </w:p>
     <w:p>
       <w:pPr>
-        <w:rPr>
-          <w:sz w:val="24"/>
-          <w:szCs w:val="24"/>
-        </w:rPr>
-      </w:pPr>
-      <w:r>
-        <w:rPr>
-          <w:b/>
-          <w:bCs/>
-          <w:sz w:val="24"/>
-          <w:szCs w:val="24"/>
-        </w:rPr>
+        <w:pStyle w:val="Heading2"/>
+      </w:pPr>
+      <w:bookmarkStart w:id="15" w:name="_Toc99728893"/>
+      <w:r>
         <w:t>Some puzzles which use the application of graph theory</w:t>
       </w:r>
+      <w:bookmarkEnd w:id="15"/>
     </w:p>
     <w:p>
       <w:pPr>
@@ -2836,46 +4457,33 @@
     </w:p>
     <w:p>
       <w:pPr>
+        <w:pStyle w:val="Heading1"/>
+      </w:pPr>
+      <w:bookmarkStart w:id="16" w:name="_Toc99728894"/>
+      <w:r>
+        <w:t>Network Analysis</w:t>
+      </w:r>
+      <w:bookmarkEnd w:id="16"/>
+    </w:p>
+    <w:p>
+      <w:pPr>
         <w:rPr>
           <w:b/>
           <w:bCs/>
-          <w:sz w:val="24"/>
-          <w:szCs w:val="24"/>
-        </w:rPr>
-      </w:pPr>
-      <w:r>
-        <w:rPr>
-          <w:b/>
-          <w:bCs/>
-          <w:sz w:val="24"/>
-          <w:szCs w:val="24"/>
-        </w:rPr>
-        <w:t>Network Analysis</w:t>
-      </w:r>
-    </w:p>
-    <w:p>
-      <w:pPr>
-        <w:rPr>
-          <w:b/>
-          <w:bCs/>
-        </w:rPr>
-      </w:pPr>
-    </w:p>
-    <w:p>
-      <w:pPr>
-        <w:rPr>
-          <w:sz w:val="24"/>
-          <w:szCs w:val="24"/>
-        </w:rPr>
-      </w:pPr>
-      <w:r>
-        <w:rPr>
-          <w:b/>
-          <w:bCs/>
-          <w:sz w:val="24"/>
-          <w:szCs w:val="24"/>
-        </w:rPr>
-        <w:t xml:space="preserve">Bootstrap Percolation </w:t>
+        </w:rPr>
+      </w:pPr>
+    </w:p>
+    <w:p>
+      <w:pPr>
+        <w:pStyle w:val="Heading1"/>
+      </w:pPr>
+      <w:bookmarkStart w:id="17" w:name="_Toc99728895"/>
+      <w:r>
+        <w:t>Bootstrap Percolation</w:t>
+      </w:r>
+      <w:bookmarkEnd w:id="17"/>
+      <w:r>
+        <w:t xml:space="preserve"> </w:t>
       </w:r>
     </w:p>
     <w:p>
@@ -2885,20 +4493,13 @@
     </w:p>
     <w:p>
       <w:pPr>
-        <w:rPr>
-          <w:sz w:val="24"/>
-          <w:szCs w:val="24"/>
-        </w:rPr>
-      </w:pPr>
-      <w:r>
-        <w:rPr>
-          <w:b/>
-          <w:bCs/>
-          <w:sz w:val="24"/>
-          <w:szCs w:val="24"/>
-        </w:rPr>
+        <w:pStyle w:val="Heading1"/>
+      </w:pPr>
+      <w:bookmarkStart w:id="18" w:name="_Toc99728896"/>
+      <w:r>
         <w:t>Majority Bootstrap Percolation</w:t>
       </w:r>
+      <w:bookmarkEnd w:id="18"/>
     </w:p>
     <w:p>
       <w:r>
@@ -2910,25 +4511,20 @@
     </w:p>
     <w:p>
       <w:pPr>
-        <w:rPr>
-          <w:b/>
-          <w:bCs/>
-        </w:rPr>
-      </w:pPr>
-      <w:r>
-        <w:rPr>
-          <w:b/>
-          <w:bCs/>
-        </w:rPr>
+        <w:pStyle w:val="Heading1"/>
+      </w:pPr>
+      <w:bookmarkStart w:id="19" w:name="_Toc99728897"/>
+      <w:r>
+        <w:lastRenderedPageBreak/>
         <w:t>Proof for max number of edges theorem.</w:t>
       </w:r>
+      <w:bookmarkEnd w:id="19"/>
     </w:p>
     <w:p>
       <w:r>
         <w:rPr>
           <w:noProof/>
         </w:rPr>
-        <w:lastRenderedPageBreak/>
         <w:drawing>
           <wp:inline distT="0" distB="0" distL="0" distR="0" wp14:anchorId="7EB68DCA" wp14:editId="54B7B2EB">
             <wp:extent cx="5731510" cy="3262630"/>
@@ -2945,7 +4541,7 @@
                     <pic:cNvPicPr/>
                   </pic:nvPicPr>
                   <pic:blipFill>
-                    <a:blip r:embed="rId27"/>
+                    <a:blip r:embed="rId31"/>
                     <a:stretch>
                       <a:fillRect/>
                     </a:stretch>
@@ -3255,12 +4851,12 @@
     </w:p>
     <w:p>
       <w:r>
+        <w:lastRenderedPageBreak/>
         <w:t xml:space="preserve">For first iteration, al the vertices change to opposite colour since they are each connected to 2 vertices of the opposite colour. For the second iteration, the state goes back to the starting state and so on. </w:t>
       </w:r>
     </w:p>
     <w:p>
       <w:r>
-        <w:lastRenderedPageBreak/>
         <w:t>Case 2</w:t>
       </w:r>
     </w:p>
@@ -3486,7 +5082,15 @@
         <w:t>cycle,</w:t>
       </w:r>
       <w:r>
-        <w:t xml:space="preserve"> and the graph remains exactly the same.</w:t>
+        <w:t xml:space="preserve"> and the graph remains </w:t>
+      </w:r>
+      <w:proofErr w:type="gramStart"/>
+      <w:r>
+        <w:t>exactly the same</w:t>
+      </w:r>
+      <w:proofErr w:type="gramEnd"/>
+      <w:r>
+        <w:t>.</w:t>
       </w:r>
     </w:p>
     <w:p>
@@ -3519,7 +5123,7 @@
                     <pic:cNvPicPr/>
                   </pic:nvPicPr>
                   <pic:blipFill>
-                    <a:blip r:embed="rId28"/>
+                    <a:blip r:embed="rId32"/>
                     <a:stretch>
                       <a:fillRect/>
                     </a:stretch>
@@ -3542,6 +5146,7 @@
     </w:p>
     <w:p>
       <w:r>
+        <w:lastRenderedPageBreak/>
         <w:t xml:space="preserve">An observer </w:t>
       </w:r>
       <w:r>
@@ -3550,7 +5155,6 @@
     </w:p>
     <w:p>
       <w:r>
-        <w:lastRenderedPageBreak/>
         <w:t xml:space="preserve">The formed opinion is determined as a product of the opinion and the sign of the relation between </w:t>
       </w:r>
       <w:r>
@@ -3559,9 +5163,11 @@
       <w:r>
         <w:t xml:space="preserve"> source subject and the target subject. A positive opinion is formed when the source opinion and the relation are either both positive </w:t>
       </w:r>
+      <w:proofErr w:type="gramStart"/>
       <w:r>
         <w:t>or</w:t>
       </w:r>
+      <w:proofErr w:type="gramEnd"/>
       <w:r>
         <w:t xml:space="preserve"> both negative; a negative opinion is formed otherwise.  </w:t>
       </w:r>
@@ -3582,6 +5188,51 @@
           <w:sz w:val="24"/>
           <w:szCs w:val="24"/>
         </w:rPr>
+        <w:br w:type="page"/>
+      </w:r>
+    </w:p>
+    <w:p>
+      <w:pPr>
+        <w:pStyle w:val="Heading1"/>
+      </w:pPr>
+      <w:r>
+        <w:lastRenderedPageBreak/>
+        <w:t>Code Analysis</w:t>
+      </w:r>
+      <w:r>
+        <w:br w:type="page"/>
+      </w:r>
+    </w:p>
+    <w:p>
+      <w:pPr>
+        <w:pStyle w:val="Heading1"/>
+      </w:pPr>
+      <w:r>
+        <w:lastRenderedPageBreak/>
+        <w:t>Appendix</w:t>
+      </w:r>
+      <w:r>
+        <w:br w:type="page"/>
+      </w:r>
+    </w:p>
+    <w:p>
+      <w:pPr>
+        <w:pStyle w:val="Heading1"/>
+      </w:pPr>
+      <w:r>
+        <w:lastRenderedPageBreak/>
+        <w:t>Conclusion</w:t>
+      </w:r>
+      <w:r>
+        <w:br w:type="page"/>
+      </w:r>
+    </w:p>
+    <w:p>
+      <w:pPr>
+        <w:pStyle w:val="Heading1"/>
+      </w:pPr>
+      <w:r>
+        <w:lastRenderedPageBreak/>
         <w:t>Glossary</w:t>
       </w:r>
     </w:p>
@@ -3658,13 +5309,82 @@
           <w:szCs w:val="24"/>
         </w:rPr>
       </w:pPr>
-      <w:r>
+    </w:p>
+    <w:p>
+      <w:pPr>
         <w:rPr>
           <w:b/>
           <w:bCs/>
           <w:sz w:val="24"/>
           <w:szCs w:val="24"/>
         </w:rPr>
+      </w:pPr>
+    </w:p>
+    <w:p>
+      <w:pPr>
+        <w:rPr>
+          <w:b/>
+          <w:bCs/>
+          <w:sz w:val="24"/>
+          <w:szCs w:val="24"/>
+        </w:rPr>
+      </w:pPr>
+    </w:p>
+    <w:p>
+      <w:pPr>
+        <w:rPr>
+          <w:b/>
+          <w:bCs/>
+          <w:sz w:val="24"/>
+          <w:szCs w:val="24"/>
+        </w:rPr>
+      </w:pPr>
+    </w:p>
+    <w:p>
+      <w:pPr>
+        <w:rPr>
+          <w:b/>
+          <w:bCs/>
+          <w:sz w:val="24"/>
+          <w:szCs w:val="24"/>
+        </w:rPr>
+      </w:pPr>
+    </w:p>
+    <w:p>
+      <w:pPr>
+        <w:rPr>
+          <w:b/>
+          <w:bCs/>
+          <w:sz w:val="24"/>
+          <w:szCs w:val="24"/>
+        </w:rPr>
+      </w:pPr>
+    </w:p>
+    <w:p>
+      <w:pPr>
+        <w:rPr>
+          <w:b/>
+          <w:bCs/>
+          <w:sz w:val="24"/>
+          <w:szCs w:val="24"/>
+        </w:rPr>
+      </w:pPr>
+      <w:r>
+        <w:rPr>
+          <w:b/>
+          <w:bCs/>
+          <w:sz w:val="24"/>
+          <w:szCs w:val="24"/>
+        </w:rPr>
+        <w:br w:type="page"/>
+      </w:r>
+    </w:p>
+    <w:p>
+      <w:pPr>
+        <w:pStyle w:val="Heading1"/>
+      </w:pPr>
+      <w:r>
+        <w:lastRenderedPageBreak/>
         <w:t>References</w:t>
       </w:r>
     </w:p>
@@ -3672,7 +5392,7 @@
       <w:r>
         <w:t xml:space="preserve">[1] - </w:t>
       </w:r>
-      <w:hyperlink r:id="rId29" w:history="1">
+      <w:hyperlink r:id="rId33" w:history="1">
         <w:r>
           <w:rPr>
             <w:rStyle w:val="Hyperlink"/>
@@ -3685,7 +5405,7 @@
       <w:r>
         <w:t xml:space="preserve">[2] - </w:t>
       </w:r>
-      <w:hyperlink r:id="rId30" w:history="1">
+      <w:hyperlink r:id="rId34" w:history="1">
         <w:r>
           <w:rPr>
             <w:rStyle w:val="Hyperlink"/>
@@ -3698,7 +5418,7 @@
       <w:r>
         <w:t xml:space="preserve">[3] - </w:t>
       </w:r>
-      <w:hyperlink r:id="rId31" w:history="1">
+      <w:hyperlink r:id="rId35" w:history="1">
         <w:r>
           <w:rPr>
             <w:rStyle w:val="Hyperlink"/>
@@ -3711,7 +5431,7 @@
       <w:r>
         <w:t xml:space="preserve">[4] - </w:t>
       </w:r>
-      <w:hyperlink r:id="rId32" w:history="1">
+      <w:hyperlink r:id="rId36" w:history="1">
         <w:r>
           <w:rPr>
             <w:rStyle w:val="Hyperlink"/>
@@ -3725,10 +5445,138 @@
         <w:t xml:space="preserve">[5] - </w:t>
       </w:r>
     </w:p>
+    <w:p>
+      <w:r>
+        <w:br w:type="page"/>
+      </w:r>
+    </w:p>
+    <w:p>
+      <w:r>
+        <w:lastRenderedPageBreak/>
+        <w:t>/ TODO</w:t>
+      </w:r>
+    </w:p>
+    <w:p>
+      <w:pPr>
+        <w:pStyle w:val="ListParagraph"/>
+        <w:numPr>
+          <w:ilvl w:val="0"/>
+          <w:numId w:val="5"/>
+        </w:numPr>
+      </w:pPr>
+      <w:r>
+        <w:t>Add to the introduction</w:t>
+      </w:r>
+    </w:p>
+    <w:p>
+      <w:pPr>
+        <w:pStyle w:val="ListParagraph"/>
+      </w:pPr>
+      <w:r>
+        <w:t xml:space="preserve">This project would </w:t>
+      </w:r>
+      <w:r>
+        <w:t>investigate</w:t>
+      </w:r>
+      <w:r>
+        <w:t xml:space="preserve"> discovering, </w:t>
+      </w:r>
+      <w:proofErr w:type="gramStart"/>
+      <w:r>
+        <w:t>classifying</w:t>
+      </w:r>
+      <w:proofErr w:type="gramEnd"/>
+      <w:r>
+        <w:t xml:space="preserve"> and determining dynamics of graphs based on their initial configurations, either through theoretical or more exhaustive simulated results.</w:t>
+      </w:r>
+    </w:p>
+    <w:p>
+      <w:pPr>
+        <w:pStyle w:val="ListParagraph"/>
+        <w:numPr>
+          <w:ilvl w:val="0"/>
+          <w:numId w:val="5"/>
+        </w:numPr>
+      </w:pPr>
+      <w:r>
+        <w:t xml:space="preserve">Add a report sort of thing for the code </w:t>
+      </w:r>
+    </w:p>
+    <w:p>
+      <w:pPr>
+        <w:pStyle w:val="ListParagraph"/>
+        <w:numPr>
+          <w:ilvl w:val="0"/>
+          <w:numId w:val="5"/>
+        </w:numPr>
+      </w:pPr>
+      <w:r>
+        <w:t>Explain the code in appendix</w:t>
+      </w:r>
+    </w:p>
+    <w:p>
+      <w:pPr>
+        <w:pStyle w:val="ListParagraph"/>
+        <w:numPr>
+          <w:ilvl w:val="0"/>
+          <w:numId w:val="5"/>
+        </w:numPr>
+      </w:pPr>
+      <w:r>
+        <w:t>Add proper references</w:t>
+      </w:r>
+    </w:p>
+    <w:p>
+      <w:pPr>
+        <w:pStyle w:val="ListParagraph"/>
+        <w:numPr>
+          <w:ilvl w:val="0"/>
+          <w:numId w:val="5"/>
+        </w:numPr>
+      </w:pPr>
+      <w:r>
+        <w:t xml:space="preserve">Add a section explaining the clever part of the code, name it the method section or something </w:t>
+      </w:r>
+    </w:p>
+    <w:p>
+      <w:pPr>
+        <w:pStyle w:val="ListParagraph"/>
+        <w:numPr>
+          <w:ilvl w:val="0"/>
+          <w:numId w:val="5"/>
+        </w:numPr>
+      </w:pPr>
+      <w:r>
+        <w:t>Include a graph section showing all the interesting graphs</w:t>
+      </w:r>
+    </w:p>
+    <w:p>
+      <w:pPr>
+        <w:pStyle w:val="ListParagraph"/>
+        <w:numPr>
+          <w:ilvl w:val="0"/>
+          <w:numId w:val="5"/>
+        </w:numPr>
+      </w:pPr>
+      <w:r>
+        <w:t>Fix the way output file gets saved</w:t>
+      </w:r>
+    </w:p>
+    <w:p>
+      <w:pPr>
+        <w:pStyle w:val="ListParagraph"/>
+        <w:numPr>
+          <w:ilvl w:val="0"/>
+          <w:numId w:val="5"/>
+        </w:numPr>
+      </w:pPr>
+    </w:p>
     <w:sectPr>
       <w:pgSz w:w="11906" w:h="16838"/>
       <w:pgMar w:top="1440" w:right="1440" w:bottom="1440" w:left="1440" w:header="708" w:footer="708" w:gutter="0"/>
+      <w:pgNumType w:start="0"/>
       <w:cols w:space="708"/>
+      <w:titlePg/>
       <w:docGrid w:linePitch="360"/>
     </w:sectPr>
   </w:body>
@@ -4143,6 +5991,118 @@
       </w:pPr>
     </w:lvl>
   </w:abstractNum>
+  <w:abstractNum w:abstractNumId="4" w15:restartNumberingAfterBreak="0">
+    <w:nsid w:val="7CD266BD"/>
+    <w:multiLevelType w:val="hybridMultilevel"/>
+    <w:tmpl w:val="BE5C7B9A"/>
+    <w:lvl w:ilvl="0" w:tplc="9E48C4FE">
+      <w:numFmt w:val="bullet"/>
+      <w:lvlText w:val="-"/>
+      <w:lvlJc w:val="left"/>
+      <w:pPr>
+        <w:ind w:left="720" w:hanging="360"/>
+      </w:pPr>
+      <w:rPr>
+        <w:rFonts w:ascii="Calibri" w:eastAsiaTheme="minorHAnsi" w:hAnsi="Calibri" w:cs="Calibri" w:hint="default"/>
+      </w:rPr>
+    </w:lvl>
+    <w:lvl w:ilvl="1" w:tplc="08090003" w:tentative="1">
+      <w:start w:val="1"/>
+      <w:numFmt w:val="bullet"/>
+      <w:lvlText w:val="o"/>
+      <w:lvlJc w:val="left"/>
+      <w:pPr>
+        <w:ind w:left="1440" w:hanging="360"/>
+      </w:pPr>
+      <w:rPr>
+        <w:rFonts w:ascii="Courier New" w:hAnsi="Courier New" w:cs="Courier New" w:hint="default"/>
+      </w:rPr>
+    </w:lvl>
+    <w:lvl w:ilvl="2" w:tplc="08090005" w:tentative="1">
+      <w:start w:val="1"/>
+      <w:numFmt w:val="bullet"/>
+      <w:lvlText w:val=""/>
+      <w:lvlJc w:val="left"/>
+      <w:pPr>
+        <w:ind w:left="2160" w:hanging="360"/>
+      </w:pPr>
+      <w:rPr>
+        <w:rFonts w:ascii="Wingdings" w:hAnsi="Wingdings" w:hint="default"/>
+      </w:rPr>
+    </w:lvl>
+    <w:lvl w:ilvl="3" w:tplc="08090001" w:tentative="1">
+      <w:start w:val="1"/>
+      <w:numFmt w:val="bullet"/>
+      <w:lvlText w:val=""/>
+      <w:lvlJc w:val="left"/>
+      <w:pPr>
+        <w:ind w:left="2880" w:hanging="360"/>
+      </w:pPr>
+      <w:rPr>
+        <w:rFonts w:ascii="Symbol" w:hAnsi="Symbol" w:hint="default"/>
+      </w:rPr>
+    </w:lvl>
+    <w:lvl w:ilvl="4" w:tplc="08090003" w:tentative="1">
+      <w:start w:val="1"/>
+      <w:numFmt w:val="bullet"/>
+      <w:lvlText w:val="o"/>
+      <w:lvlJc w:val="left"/>
+      <w:pPr>
+        <w:ind w:left="3600" w:hanging="360"/>
+      </w:pPr>
+      <w:rPr>
+        <w:rFonts w:ascii="Courier New" w:hAnsi="Courier New" w:cs="Courier New" w:hint="default"/>
+      </w:rPr>
+    </w:lvl>
+    <w:lvl w:ilvl="5" w:tplc="08090005" w:tentative="1">
+      <w:start w:val="1"/>
+      <w:numFmt w:val="bullet"/>
+      <w:lvlText w:val=""/>
+      <w:lvlJc w:val="left"/>
+      <w:pPr>
+        <w:ind w:left="4320" w:hanging="360"/>
+      </w:pPr>
+      <w:rPr>
+        <w:rFonts w:ascii="Wingdings" w:hAnsi="Wingdings" w:hint="default"/>
+      </w:rPr>
+    </w:lvl>
+    <w:lvl w:ilvl="6" w:tplc="08090001" w:tentative="1">
+      <w:start w:val="1"/>
+      <w:numFmt w:val="bullet"/>
+      <w:lvlText w:val=""/>
+      <w:lvlJc w:val="left"/>
+      <w:pPr>
+        <w:ind w:left="5040" w:hanging="360"/>
+      </w:pPr>
+      <w:rPr>
+        <w:rFonts w:ascii="Symbol" w:hAnsi="Symbol" w:hint="default"/>
+      </w:rPr>
+    </w:lvl>
+    <w:lvl w:ilvl="7" w:tplc="08090003" w:tentative="1">
+      <w:start w:val="1"/>
+      <w:numFmt w:val="bullet"/>
+      <w:lvlText w:val="o"/>
+      <w:lvlJc w:val="left"/>
+      <w:pPr>
+        <w:ind w:left="5760" w:hanging="360"/>
+      </w:pPr>
+      <w:rPr>
+        <w:rFonts w:ascii="Courier New" w:hAnsi="Courier New" w:cs="Courier New" w:hint="default"/>
+      </w:rPr>
+    </w:lvl>
+    <w:lvl w:ilvl="8" w:tplc="08090005" w:tentative="1">
+      <w:start w:val="1"/>
+      <w:numFmt w:val="bullet"/>
+      <w:lvlText w:val=""/>
+      <w:lvlJc w:val="left"/>
+      <w:pPr>
+        <w:ind w:left="6480" w:hanging="360"/>
+      </w:pPr>
+      <w:rPr>
+        <w:rFonts w:ascii="Wingdings" w:hAnsi="Wingdings" w:hint="default"/>
+      </w:rPr>
+    </w:lvl>
+  </w:abstractNum>
   <w:num w:numId="1">
     <w:abstractNumId w:val="0"/>
   </w:num>
@@ -4154,6 +6114,9 @@
   </w:num>
   <w:num w:numId="4">
     <w:abstractNumId w:val="2"/>
+  </w:num>
+  <w:num w:numId="5">
+    <w:abstractNumId w:val="4"/>
   </w:num>
 </w:numbering>
 </file>
@@ -4558,10 +6521,52 @@
     <w:qFormat/>
     <w:rsid w:val="002C4973"/>
   </w:style>
+  <w:style w:type="paragraph" w:styleId="Heading1">
+    <w:name w:val="heading 1"/>
+    <w:basedOn w:val="Normal"/>
+    <w:next w:val="Normal"/>
+    <w:link w:val="Heading1Char"/>
+    <w:uiPriority w:val="9"/>
+    <w:qFormat/>
+    <w:rsid w:val="005420FC"/>
+    <w:pPr>
+      <w:keepNext/>
+      <w:keepLines/>
+      <w:spacing w:before="240" w:after="0"/>
+      <w:outlineLvl w:val="0"/>
+    </w:pPr>
+    <w:rPr>
+      <w:rFonts w:asciiTheme="majorHAnsi" w:eastAsiaTheme="majorEastAsia" w:hAnsiTheme="majorHAnsi" w:cstheme="majorBidi"/>
+      <w:color w:val="2F5496" w:themeColor="accent1" w:themeShade="BF"/>
+      <w:sz w:val="32"/>
+      <w:szCs w:val="32"/>
+    </w:rPr>
+  </w:style>
+  <w:style w:type="paragraph" w:styleId="Heading2">
+    <w:name w:val="heading 2"/>
+    <w:basedOn w:val="Normal"/>
+    <w:next w:val="Normal"/>
+    <w:link w:val="Heading2Char"/>
+    <w:uiPriority w:val="9"/>
+    <w:unhideWhenUsed/>
+    <w:qFormat/>
+    <w:rsid w:val="00632300"/>
+    <w:pPr>
+      <w:keepNext/>
+      <w:keepLines/>
+      <w:spacing w:before="40" w:after="0"/>
+      <w:outlineLvl w:val="1"/>
+    </w:pPr>
+    <w:rPr>
+      <w:rFonts w:asciiTheme="majorHAnsi" w:eastAsiaTheme="majorEastAsia" w:hAnsiTheme="majorHAnsi" w:cstheme="majorBidi"/>
+      <w:color w:val="2F5496" w:themeColor="accent1" w:themeShade="BF"/>
+      <w:sz w:val="26"/>
+      <w:szCs w:val="26"/>
+    </w:rPr>
+  </w:style>
   <w:style w:type="character" w:default="1" w:styleId="DefaultParagraphFont">
     <w:name w:val="Default Paragraph Font"/>
     <w:uiPriority w:val="1"/>
-    <w:semiHidden/>
     <w:unhideWhenUsed/>
   </w:style>
   <w:style w:type="table" w:default="1" w:styleId="TableNormal">
@@ -4640,6 +6645,7 @@
   </w:style>
   <w:style w:type="paragraph" w:styleId="NoSpacing">
     <w:name w:val="No Spacing"/>
+    <w:link w:val="NoSpacingChar"/>
     <w:uiPriority w:val="1"/>
     <w:qFormat/>
     <w:rsid w:val="005977D9"/>
@@ -4705,6 +6711,79 @@
     <w:name w:val="mn"/>
     <w:basedOn w:val="DefaultParagraphFont"/>
     <w:rsid w:val="00784E1C"/>
+  </w:style>
+  <w:style w:type="character" w:customStyle="1" w:styleId="NoSpacingChar">
+    <w:name w:val="No Spacing Char"/>
+    <w:basedOn w:val="DefaultParagraphFont"/>
+    <w:link w:val="NoSpacing"/>
+    <w:uiPriority w:val="1"/>
+    <w:rsid w:val="005748C1"/>
+  </w:style>
+  <w:style w:type="character" w:customStyle="1" w:styleId="Heading1Char">
+    <w:name w:val="Heading 1 Char"/>
+    <w:basedOn w:val="DefaultParagraphFont"/>
+    <w:link w:val="Heading1"/>
+    <w:uiPriority w:val="9"/>
+    <w:rsid w:val="005420FC"/>
+    <w:rPr>
+      <w:rFonts w:asciiTheme="majorHAnsi" w:eastAsiaTheme="majorEastAsia" w:hAnsiTheme="majorHAnsi" w:cstheme="majorBidi"/>
+      <w:color w:val="2F5496" w:themeColor="accent1" w:themeShade="BF"/>
+      <w:sz w:val="32"/>
+      <w:szCs w:val="32"/>
+    </w:rPr>
+  </w:style>
+  <w:style w:type="paragraph" w:styleId="TOCHeading">
+    <w:name w:val="TOC Heading"/>
+    <w:basedOn w:val="Heading1"/>
+    <w:next w:val="Normal"/>
+    <w:uiPriority w:val="39"/>
+    <w:unhideWhenUsed/>
+    <w:qFormat/>
+    <w:rsid w:val="005420FC"/>
+    <w:pPr>
+      <w:outlineLvl w:val="9"/>
+    </w:pPr>
+    <w:rPr>
+      <w:lang w:val="en-US"/>
+    </w:rPr>
+  </w:style>
+  <w:style w:type="paragraph" w:styleId="TOC1">
+    <w:name w:val="toc 1"/>
+    <w:basedOn w:val="Normal"/>
+    <w:next w:val="Normal"/>
+    <w:autoRedefine/>
+    <w:uiPriority w:val="39"/>
+    <w:unhideWhenUsed/>
+    <w:rsid w:val="005420FC"/>
+    <w:pPr>
+      <w:spacing w:after="100"/>
+    </w:pPr>
+  </w:style>
+  <w:style w:type="character" w:customStyle="1" w:styleId="Heading2Char">
+    <w:name w:val="Heading 2 Char"/>
+    <w:basedOn w:val="DefaultParagraphFont"/>
+    <w:link w:val="Heading2"/>
+    <w:uiPriority w:val="9"/>
+    <w:rsid w:val="00632300"/>
+    <w:rPr>
+      <w:rFonts w:asciiTheme="majorHAnsi" w:eastAsiaTheme="majorEastAsia" w:hAnsiTheme="majorHAnsi" w:cstheme="majorBidi"/>
+      <w:color w:val="2F5496" w:themeColor="accent1" w:themeShade="BF"/>
+      <w:sz w:val="26"/>
+      <w:szCs w:val="26"/>
+    </w:rPr>
+  </w:style>
+  <w:style w:type="paragraph" w:styleId="TOC2">
+    <w:name w:val="toc 2"/>
+    <w:basedOn w:val="Normal"/>
+    <w:next w:val="Normal"/>
+    <w:autoRedefine/>
+    <w:uiPriority w:val="39"/>
+    <w:unhideWhenUsed/>
+    <w:rsid w:val="00632300"/>
+    <w:pPr>
+      <w:spacing w:after="100"/>
+      <w:ind w:left="220"/>
+    </w:pPr>
   </w:style>
 </w:styles>
 </file>
@@ -5020,4 +7099,35 @@
   <we:bindings/>
   <we:snapshot xmlns:r="http://schemas.openxmlformats.org/officeDocument/2006/relationships"/>
 </we:webextension>
+</file>
+
+<file path=customXml/item1.xml><?xml version="1.0" encoding="utf-8"?>
+<CoverPageProperties xmlns="http://schemas.microsoft.com/office/2006/coverPageProps">
+  <PublishDate>2022-04-15T00:00:00</PublishDate>
+  <Abstract/>
+  <CompanyAddress>BSc Data Science and Analytics</CompanyAddress>
+  <CompanyPhone/>
+  <CompanyFax/>
+  <CompanyEmail/>
+</CoverPageProperties>
+</file>
+
+<file path=customXml/item2.xml><?xml version="1.0" encoding="utf-8"?>
+<b:Sources xmlns:b="http://schemas.openxmlformats.org/officeDocument/2006/bibliography" xmlns="http://schemas.openxmlformats.org/officeDocument/2006/bibliography" SelectedStyle="\APASixthEditionOfficeOnline.xsl" StyleName="APA" Version="6"/>
+</file>
+
+<file path=customXml/itemProps1.xml><?xml version="1.0" encoding="utf-8"?>
+<ds:datastoreItem xmlns:ds="http://schemas.openxmlformats.org/officeDocument/2006/customXml" ds:itemID="{55AF091B-3C7A-41E3-B477-F2FDAA23CFDA}">
+  <ds:schemaRefs>
+    <ds:schemaRef ds:uri="http://schemas.microsoft.com/office/2006/coverPageProps"/>
+  </ds:schemaRefs>
+</ds:datastoreItem>
+</file>
+
+<file path=customXml/itemProps2.xml><?xml version="1.0" encoding="utf-8"?>
+<ds:datastoreItem xmlns:ds="http://schemas.openxmlformats.org/officeDocument/2006/customXml" ds:itemID="{AFA61B03-0B2C-4A7D-B216-AA3BC26247E2}">
+  <ds:schemaRefs>
+    <ds:schemaRef ds:uri="http://schemas.openxmlformats.org/officeDocument/2006/bibliography"/>
+  </ds:schemaRefs>
+</ds:datastoreItem>
 </file>
</xml_diff>